<commit_message>
Update Documento de Visão
Adição dos seguintes tópicos:
- Regras de Negócio
- Ambiente Operacional

Co-Authored-By: brunoRobs <93611908+brunoRobs@users.noreply.github.com>
Co-Authored-By: victor-richelly <207646858+victor-richelly@users.noreply.github.com>
Co-Authored-By: Sing Silva <88542990+Blaaksing@users.noreply.github.com>
</commit_message>
<xml_diff>
--- a/Documento de Visão - APS 2025.1.docx
+++ b/Documento de Visão - APS 2025.1.docx
@@ -2081,17 +2081,15 @@
                 <w:sz w:val="24"/>
                 <w:szCs w:val="24"/>
               </w:rPr>
-              <w:t xml:space="preserve">Pode se candidatar às atividades acadêmicas (Monitoria, Estágio, TCC) e gerenciar seu progresso dentro </w:t>
-            </w:r>
-            <w:proofErr w:type="gramStart"/>
-            <w:r>
-              <w:rPr>
-                <w:sz w:val="24"/>
-                <w:szCs w:val="24"/>
-              </w:rPr>
-              <w:t>dessas modalidade</w:t>
-            </w:r>
-            <w:proofErr w:type="gramEnd"/>
+              <w:t>Pode se candidatar às atividades acadêmicas (Monitoria, Estágio, TCC) e gerenciar seu progresso dentro dessas modalidade</w:t>
+            </w:r>
+            <w:r>
+              <w:rPr>
+                <w:sz w:val="24"/>
+                <w:szCs w:val="24"/>
+              </w:rPr>
+              <w:t>s.</w:t>
+            </w:r>
           </w:p>
         </w:tc>
         <w:tc>
@@ -2891,6 +2889,9 @@
         </w:numPr>
         <w:spacing w:after="0" w:line="360" w:lineRule="auto"/>
         <w:jc w:val="both"/>
+        <w:rPr>
+          <w:b/>
+        </w:rPr>
       </w:pPr>
       <w:bookmarkStart w:id="7" w:name="_s57eb0kc9gfr" w:colFirst="0" w:colLast="0"/>
       <w:bookmarkEnd w:id="7"/>
@@ -2901,39 +2902,11 @@
         <w:t>Necessidades de Usuários</w:t>
       </w:r>
     </w:p>
-    <w:p>
-      <w:pPr>
-        <w:pStyle w:val="Ttulo1"/>
-        <w:numPr>
-          <w:ilvl w:val="0"/>
-          <w:numId w:val="16"/>
-        </w:numPr>
-        <w:spacing w:before="0"/>
-      </w:pPr>
-      <w:bookmarkStart w:id="8" w:name="_xpf1iwxdfm8z" w:colFirst="0" w:colLast="0"/>
-      <w:bookmarkEnd w:id="8"/>
-      <w:r>
-        <w:rPr>
-          <w:b/>
-        </w:rPr>
-        <w:t>Regras de negócio</w:t>
-      </w:r>
-      <w:r>
-        <w:t xml:space="preserve"> </w:t>
-      </w:r>
-    </w:p>
-    <w:p>
-      <w:pPr>
-        <w:jc w:val="both"/>
-        <w:rPr>
-          <w:highlight w:val="green"/>
-        </w:rPr>
-      </w:pPr>
-    </w:p>
+    <w:p/>
     <w:tbl>
       <w:tblPr>
         <w:tblStyle w:val="a1"/>
-        <w:tblW w:w="9029" w:type="dxa"/>
+        <w:tblW w:w="9463" w:type="dxa"/>
         <w:tblInd w:w="0" w:type="dxa"/>
         <w:tblBorders>
           <w:top w:val="single" w:sz="8" w:space="0" w:color="000000"/>
@@ -2947,13 +2920,16 @@
         <w:tblLook w:val="0600" w:firstRow="0" w:lastRow="0" w:firstColumn="0" w:lastColumn="0" w:noHBand="1" w:noVBand="1"/>
       </w:tblPr>
       <w:tblGrid>
-        <w:gridCol w:w="4514"/>
-        <w:gridCol w:w="4515"/>
+        <w:gridCol w:w="4731"/>
+        <w:gridCol w:w="4732"/>
       </w:tblGrid>
       <w:tr>
+        <w:trPr>
+          <w:trHeight w:val="300"/>
+        </w:trPr>
         <w:tc>
           <w:tcPr>
-            <w:tcW w:w="4514" w:type="dxa"/>
+            <w:tcW w:w="4731" w:type="dxa"/>
             <w:shd w:val="clear" w:color="auto" w:fill="B7B7B7"/>
             <w:tcMar>
               <w:top w:w="100" w:type="dxa"/>
@@ -2991,7 +2967,7 @@
         </w:tc>
         <w:tc>
           <w:tcPr>
-            <w:tcW w:w="4514" w:type="dxa"/>
+            <w:tcW w:w="4732" w:type="dxa"/>
             <w:shd w:val="clear" w:color="auto" w:fill="B7B7B7"/>
             <w:tcMar>
               <w:top w:w="100" w:type="dxa"/>
@@ -3029,9 +3005,12 @@
         </w:tc>
       </w:tr>
       <w:tr>
+        <w:trPr>
+          <w:trHeight w:val="1306"/>
+        </w:trPr>
         <w:tc>
           <w:tcPr>
-            <w:tcW w:w="4514" w:type="dxa"/>
+            <w:tcW w:w="4731" w:type="dxa"/>
             <w:tcMar>
               <w:top w:w="100" w:type="dxa"/>
               <w:left w:w="100" w:type="dxa"/>
@@ -3067,7 +3046,7 @@
         </w:tc>
         <w:tc>
           <w:tcPr>
-            <w:tcW w:w="4514" w:type="dxa"/>
+            <w:tcW w:w="4732" w:type="dxa"/>
             <w:tcMar>
               <w:top w:w="100" w:type="dxa"/>
               <w:left w:w="100" w:type="dxa"/>
@@ -3103,9 +3082,12 @@
         </w:tc>
       </w:tr>
       <w:tr>
+        <w:trPr>
+          <w:trHeight w:val="1306"/>
+        </w:trPr>
         <w:tc>
           <w:tcPr>
-            <w:tcW w:w="4514" w:type="dxa"/>
+            <w:tcW w:w="4731" w:type="dxa"/>
             <w:tcMar>
               <w:top w:w="100" w:type="dxa"/>
               <w:left w:w="100" w:type="dxa"/>
@@ -3141,7 +3123,7 @@
         </w:tc>
         <w:tc>
           <w:tcPr>
-            <w:tcW w:w="4514" w:type="dxa"/>
+            <w:tcW w:w="4732" w:type="dxa"/>
             <w:tcMar>
               <w:top w:w="100" w:type="dxa"/>
               <w:left w:w="100" w:type="dxa"/>
@@ -3171,25 +3153,13 @@
                 <w:sz w:val="24"/>
                 <w:szCs w:val="24"/>
               </w:rPr>
-              <w:t xml:space="preserve">Sistema intuitivo que permita o envio de solicitações e entrega de trabalhos e </w:t>
-            </w:r>
-            <w:r>
-              <w:rPr>
-                <w:sz w:val="24"/>
-                <w:szCs w:val="24"/>
-              </w:rPr>
-              <w:lastRenderedPageBreak/>
-              <w:t>documentações</w:t>
+              <w:t>Sistema intuitivo que permita o envio de solicitações e entrega de trabalhos e documentações</w:t>
             </w:r>
           </w:p>
         </w:tc>
       </w:tr>
     </w:tbl>
-    <w:p>
-      <w:pPr>
-        <w:jc w:val="both"/>
-      </w:pPr>
-    </w:p>
+    <w:p/>
     <w:p>
       <w:pPr>
         <w:pStyle w:val="Ttulo1"/>
@@ -3197,6 +3167,285 @@
           <w:ilvl w:val="0"/>
           <w:numId w:val="16"/>
         </w:numPr>
+        <w:spacing w:before="0"/>
+      </w:pPr>
+      <w:bookmarkStart w:id="8" w:name="_xpf1iwxdfm8z" w:colFirst="0" w:colLast="0"/>
+      <w:bookmarkEnd w:id="8"/>
+      <w:r>
+        <w:rPr>
+          <w:b/>
+        </w:rPr>
+        <w:lastRenderedPageBreak/>
+        <w:t>Regras de negócio</w:t>
+      </w:r>
+      <w:r>
+        <w:t xml:space="preserve"> </w:t>
+      </w:r>
+    </w:p>
+    <w:p/>
+    <w:p>
+      <w:pPr>
+        <w:spacing w:line="360" w:lineRule="auto"/>
+        <w:ind w:firstLine="720"/>
+        <w:jc w:val="both"/>
+        <w:rPr>
+          <w:sz w:val="24"/>
+          <w:szCs w:val="24"/>
+        </w:rPr>
+      </w:pPr>
+      <w:r>
+        <w:rPr>
+          <w:sz w:val="24"/>
+          <w:szCs w:val="24"/>
+        </w:rPr>
+        <w:t>O sistema deve seguir um conjunto de regras de negócio que refletem as políticas e procedimentos acadêmicos da Universidade de Pernambuco (UPE). Essas regras garantem que os processos automatizados estejam em conformidade com as práticas institucionais e que os fluxos de trabalho respeitem os papéis e responsabilidades definidos pela universidade. As principais regras de negócio incluem:</w:t>
+      </w:r>
+    </w:p>
+    <w:p>
+      <w:pPr>
+        <w:numPr>
+          <w:ilvl w:val="0"/>
+          <w:numId w:val="18"/>
+        </w:numPr>
+        <w:spacing w:line="360" w:lineRule="auto"/>
+        <w:jc w:val="both"/>
+        <w:rPr>
+          <w:sz w:val="24"/>
+          <w:szCs w:val="24"/>
+        </w:rPr>
+      </w:pPr>
+      <w:r>
+        <w:rPr>
+          <w:b/>
+          <w:bCs/>
+          <w:sz w:val="24"/>
+          <w:szCs w:val="24"/>
+        </w:rPr>
+        <w:t>Validação de perfil</w:t>
+      </w:r>
+      <w:r>
+        <w:rPr>
+          <w:sz w:val="24"/>
+          <w:szCs w:val="24"/>
+        </w:rPr>
+        <w:t>: apenas usuários autenticados com vínculo institucional ativo (discente, docente ou gestor) podem acessar o sistema e utilizar suas funcionalidades, conforme seu perfil.</w:t>
+      </w:r>
+    </w:p>
+    <w:p>
+      <w:pPr>
+        <w:numPr>
+          <w:ilvl w:val="0"/>
+          <w:numId w:val="18"/>
+        </w:numPr>
+        <w:spacing w:line="360" w:lineRule="auto"/>
+        <w:jc w:val="both"/>
+        <w:rPr>
+          <w:sz w:val="24"/>
+          <w:szCs w:val="24"/>
+        </w:rPr>
+      </w:pPr>
+      <w:r>
+        <w:rPr>
+          <w:b/>
+          <w:bCs/>
+          <w:sz w:val="24"/>
+          <w:szCs w:val="24"/>
+        </w:rPr>
+        <w:t>Elegibilidade por curso ou status acadêmico</w:t>
+      </w:r>
+      <w:r>
+        <w:rPr>
+          <w:sz w:val="24"/>
+          <w:szCs w:val="24"/>
+        </w:rPr>
+        <w:t>: determinadas funcionalidades, como candidatar-se a atividades ou submeter propostas de TCC, só são habilitadas a usuários que atendam a critérios mínimos definidos por cada curso, como período atual ou carga horária mínima.</w:t>
+      </w:r>
+    </w:p>
+    <w:p>
+      <w:pPr>
+        <w:numPr>
+          <w:ilvl w:val="0"/>
+          <w:numId w:val="18"/>
+        </w:numPr>
+        <w:spacing w:line="360" w:lineRule="auto"/>
+        <w:jc w:val="both"/>
+        <w:rPr>
+          <w:sz w:val="24"/>
+          <w:szCs w:val="24"/>
+        </w:rPr>
+      </w:pPr>
+      <w:r>
+        <w:rPr>
+          <w:b/>
+          <w:bCs/>
+          <w:sz w:val="24"/>
+          <w:szCs w:val="24"/>
+        </w:rPr>
+        <w:t>Orientações limitadas por docente</w:t>
+      </w:r>
+      <w:r>
+        <w:rPr>
+          <w:sz w:val="24"/>
+          <w:szCs w:val="24"/>
+        </w:rPr>
+        <w:t>: cada professor orientador pode acompanhar apenas um número máximo de projetos simultâneos, respeitando as diretrizes do colegiado e os limites de carga acadêmica.</w:t>
+      </w:r>
+    </w:p>
+    <w:p>
+      <w:pPr>
+        <w:numPr>
+          <w:ilvl w:val="0"/>
+          <w:numId w:val="18"/>
+        </w:numPr>
+        <w:spacing w:line="360" w:lineRule="auto"/>
+        <w:jc w:val="both"/>
+        <w:rPr>
+          <w:sz w:val="24"/>
+          <w:szCs w:val="24"/>
+        </w:rPr>
+      </w:pPr>
+      <w:r>
+        <w:rPr>
+          <w:b/>
+          <w:bCs/>
+          <w:sz w:val="24"/>
+          <w:szCs w:val="24"/>
+        </w:rPr>
+        <w:t>Registro obrigatório de aceite de orientação</w:t>
+      </w:r>
+      <w:r>
+        <w:rPr>
+          <w:sz w:val="24"/>
+          <w:szCs w:val="24"/>
+        </w:rPr>
+        <w:t>: a formalização da orientação de TCC exige o aceite explícito do professor no sistema, com data e vínculo ao projeto submetido.</w:t>
+      </w:r>
+    </w:p>
+    <w:p>
+      <w:pPr>
+        <w:numPr>
+          <w:ilvl w:val="0"/>
+          <w:numId w:val="18"/>
+        </w:numPr>
+        <w:spacing w:line="360" w:lineRule="auto"/>
+        <w:jc w:val="both"/>
+        <w:rPr>
+          <w:sz w:val="24"/>
+          <w:szCs w:val="24"/>
+        </w:rPr>
+      </w:pPr>
+      <w:r>
+        <w:rPr>
+          <w:b/>
+          <w:bCs/>
+          <w:sz w:val="24"/>
+          <w:szCs w:val="24"/>
+        </w:rPr>
+        <w:t>Prazos institucionais fixos</w:t>
+      </w:r>
+      <w:r>
+        <w:rPr>
+          <w:sz w:val="24"/>
+          <w:szCs w:val="24"/>
+        </w:rPr>
+        <w:t>: o sistema deve respeitar calendários definidos pela coordenação de curso ou pela Pró-Reitoria, impedindo ações após o encerramento dos prazos.</w:t>
+      </w:r>
+    </w:p>
+    <w:p>
+      <w:pPr>
+        <w:numPr>
+          <w:ilvl w:val="0"/>
+          <w:numId w:val="18"/>
+        </w:numPr>
+        <w:spacing w:line="360" w:lineRule="auto"/>
+        <w:jc w:val="both"/>
+        <w:rPr>
+          <w:sz w:val="24"/>
+          <w:szCs w:val="24"/>
+        </w:rPr>
+      </w:pPr>
+      <w:r>
+        <w:rPr>
+          <w:b/>
+          <w:bCs/>
+          <w:sz w:val="24"/>
+          <w:szCs w:val="24"/>
+        </w:rPr>
+        <w:t>Imutabilidade de registros homologados</w:t>
+      </w:r>
+      <w:r>
+        <w:rPr>
+          <w:sz w:val="24"/>
+          <w:szCs w:val="24"/>
+        </w:rPr>
+        <w:t>: após a homologação de um projeto ou candidatura por parte da coordenação, os dados associados tornam-se apenas consultáveis, impedindo edições posteriores.</w:t>
+      </w:r>
+    </w:p>
+    <w:p>
+      <w:pPr>
+        <w:numPr>
+          <w:ilvl w:val="0"/>
+          <w:numId w:val="18"/>
+        </w:numPr>
+        <w:spacing w:line="360" w:lineRule="auto"/>
+        <w:jc w:val="both"/>
+        <w:rPr>
+          <w:sz w:val="24"/>
+          <w:szCs w:val="24"/>
+        </w:rPr>
+      </w:pPr>
+      <w:r>
+        <w:rPr>
+          <w:b/>
+          <w:bCs/>
+          <w:sz w:val="24"/>
+          <w:szCs w:val="24"/>
+        </w:rPr>
+        <w:t>Auditoria de ações</w:t>
+      </w:r>
+      <w:r>
+        <w:rPr>
+          <w:sz w:val="24"/>
+          <w:szCs w:val="24"/>
+        </w:rPr>
+        <w:t>: todas as interações com impacto acadêmico devem ser registradas com data, hora e identificação do usuário, garantindo rastreabilidade e integridade dos dados.</w:t>
+      </w:r>
+    </w:p>
+    <w:p>
+      <w:pPr>
+        <w:spacing w:line="360" w:lineRule="auto"/>
+        <w:ind w:left="720"/>
+        <w:jc w:val="both"/>
+        <w:rPr>
+          <w:sz w:val="24"/>
+          <w:szCs w:val="24"/>
+        </w:rPr>
+      </w:pPr>
+    </w:p>
+    <w:p>
+      <w:pPr>
+        <w:spacing w:line="360" w:lineRule="auto"/>
+        <w:jc w:val="both"/>
+        <w:rPr>
+          <w:sz w:val="24"/>
+          <w:szCs w:val="24"/>
+        </w:rPr>
+      </w:pPr>
+      <w:r>
+        <w:rPr>
+          <w:sz w:val="24"/>
+          <w:szCs w:val="24"/>
+        </w:rPr>
+        <w:t>Essas regras asseguram o alinhamento do sistema aos processos da UPE, promovendo confiabilidade, controle e conformidade acadêmica.</w:t>
+      </w:r>
+    </w:p>
+    <w:p>
+      <w:pPr>
+        <w:pStyle w:val="Ttulo1"/>
+        <w:numPr>
+          <w:ilvl w:val="0"/>
+          <w:numId w:val="16"/>
+        </w:numPr>
         <w:jc w:val="both"/>
       </w:pPr>
       <w:bookmarkStart w:id="9" w:name="_n48kg3dch86" w:colFirst="0" w:colLast="0"/>
@@ -3205,6 +3454,7 @@
         <w:rPr>
           <w:b/>
         </w:rPr>
+        <w:lastRenderedPageBreak/>
         <w:t xml:space="preserve">Sistemas de Interação </w:t>
       </w:r>
     </w:p>
@@ -3225,6 +3475,7 @@
         <w:t>Banco de Dados do SIG@</w:t>
       </w:r>
     </w:p>
+    <w:p/>
     <w:p>
       <w:pPr>
         <w:spacing w:line="360" w:lineRule="auto"/>
@@ -3260,17 +3511,6 @@
         </w:rPr>
         <w:t>O sistema deverá se integrar com o banco de dados do SIG@ para garantir que apenas usuários válidos (alunos e professores cadastrados na instituição) possam se registrar. Além disso, essa integração possibilita identificar quais professores estão responsáveis pelas disciplinas, permitindo que o sistema exiba corretamente as opções de monitoria para os alunos interessados.</w:t>
       </w:r>
-    </w:p>
-    <w:p>
-      <w:pPr>
-        <w:spacing w:line="360" w:lineRule="auto"/>
-        <w:jc w:val="both"/>
-        <w:rPr>
-          <w:sz w:val="24"/>
-          <w:szCs w:val="24"/>
-          <w:highlight w:val="yellow"/>
-        </w:rPr>
-      </w:pPr>
     </w:p>
     <w:p>
       <w:pPr>
@@ -3281,6 +3521,9 @@
         </w:numPr>
         <w:spacing w:after="0"/>
         <w:jc w:val="both"/>
+        <w:rPr>
+          <w:b/>
+        </w:rPr>
       </w:pPr>
       <w:bookmarkStart w:id="11" w:name="_kls5fl6282vv" w:colFirst="0" w:colLast="0"/>
       <w:bookmarkEnd w:id="11"/>
@@ -3291,6 +3534,225 @@
         <w:t>Ambiente Operacional</w:t>
       </w:r>
     </w:p>
+    <w:p/>
+    <w:p>
+      <w:pPr>
+        <w:spacing w:line="360" w:lineRule="auto"/>
+        <w:ind w:firstLine="720"/>
+        <w:jc w:val="both"/>
+        <w:rPr>
+          <w:sz w:val="24"/>
+          <w:szCs w:val="24"/>
+        </w:rPr>
+      </w:pPr>
+      <w:r>
+        <w:rPr>
+          <w:sz w:val="24"/>
+          <w:szCs w:val="24"/>
+        </w:rPr>
+        <w:t>O sistema será desenvolvido como uma aplicação web, acessível por meio de navegadores modernos e compatível com os principais sistemas operacionais utilizados na Universidade de Pernambuco (UPE), tanto em ambiente acadêmico quanto institucional.</w:t>
+      </w:r>
+    </w:p>
+    <w:p>
+      <w:pPr>
+        <w:spacing w:line="360" w:lineRule="auto"/>
+        <w:ind w:firstLine="720"/>
+        <w:jc w:val="both"/>
+        <w:rPr>
+          <w:sz w:val="24"/>
+          <w:szCs w:val="24"/>
+        </w:rPr>
+      </w:pPr>
+      <w:r>
+        <w:rPr>
+          <w:sz w:val="24"/>
+          <w:szCs w:val="24"/>
+        </w:rPr>
+        <w:t>A seguir, são definidos os principais aspectos do ambiente operacional esperado:</w:t>
+      </w:r>
+    </w:p>
+    <w:p>
+      <w:pPr>
+        <w:numPr>
+          <w:ilvl w:val="0"/>
+          <w:numId w:val="19"/>
+        </w:numPr>
+        <w:spacing w:line="360" w:lineRule="auto"/>
+        <w:jc w:val="both"/>
+        <w:rPr>
+          <w:sz w:val="24"/>
+          <w:szCs w:val="24"/>
+        </w:rPr>
+      </w:pPr>
+      <w:r>
+        <w:rPr>
+          <w:b/>
+          <w:bCs/>
+          <w:sz w:val="24"/>
+          <w:szCs w:val="24"/>
+        </w:rPr>
+        <w:t>Dispositivos suportados</w:t>
+      </w:r>
+      <w:r>
+        <w:rPr>
+          <w:sz w:val="24"/>
+          <w:szCs w:val="24"/>
+        </w:rPr>
+        <w:t>: computadores de mesa, notebooks, e dispositivos móveis (como smartphones e tablets), com layout responsivo e adaptado a diferentes resoluções.</w:t>
+      </w:r>
+    </w:p>
+    <w:p>
+      <w:pPr>
+        <w:numPr>
+          <w:ilvl w:val="0"/>
+          <w:numId w:val="19"/>
+        </w:numPr>
+        <w:spacing w:line="360" w:lineRule="auto"/>
+        <w:jc w:val="both"/>
+        <w:rPr>
+          <w:sz w:val="24"/>
+          <w:szCs w:val="24"/>
+        </w:rPr>
+      </w:pPr>
+      <w:r>
+        <w:rPr>
+          <w:b/>
+          <w:bCs/>
+          <w:sz w:val="24"/>
+          <w:szCs w:val="24"/>
+        </w:rPr>
+        <w:t>Navegadores compatíveis</w:t>
+      </w:r>
+      <w:r>
+        <w:rPr>
+          <w:sz w:val="24"/>
+          <w:szCs w:val="24"/>
+        </w:rPr>
+        <w:t>: Google Chrome, Mozilla Firefox e Microsoft Edge, com suporte às versões estáveis lançadas nos últimos 12 meses.</w:t>
+      </w:r>
+    </w:p>
+    <w:p>
+      <w:pPr>
+        <w:numPr>
+          <w:ilvl w:val="0"/>
+          <w:numId w:val="19"/>
+        </w:numPr>
+        <w:spacing w:line="360" w:lineRule="auto"/>
+        <w:jc w:val="both"/>
+        <w:rPr>
+          <w:sz w:val="24"/>
+          <w:szCs w:val="24"/>
+        </w:rPr>
+      </w:pPr>
+      <w:r>
+        <w:rPr>
+          <w:b/>
+          <w:bCs/>
+          <w:sz w:val="24"/>
+          <w:szCs w:val="24"/>
+        </w:rPr>
+        <w:t>Sistemas operacionais</w:t>
+      </w:r>
+      <w:r>
+        <w:rPr>
+          <w:sz w:val="24"/>
+          <w:szCs w:val="24"/>
+        </w:rPr>
+        <w:t>: compatibilidade com Windows, Linux e Android, priorizando ambientes frequentemente utilizados por alunos, docentes e gestores da UPE.</w:t>
+      </w:r>
+    </w:p>
+    <w:p>
+      <w:pPr>
+        <w:numPr>
+          <w:ilvl w:val="0"/>
+          <w:numId w:val="19"/>
+        </w:numPr>
+        <w:spacing w:line="360" w:lineRule="auto"/>
+        <w:jc w:val="both"/>
+        <w:rPr>
+          <w:sz w:val="24"/>
+          <w:szCs w:val="24"/>
+        </w:rPr>
+      </w:pPr>
+      <w:r>
+        <w:rPr>
+          <w:b/>
+          <w:bCs/>
+          <w:sz w:val="24"/>
+          <w:szCs w:val="24"/>
+        </w:rPr>
+        <w:t>Conectividade</w:t>
+      </w:r>
+      <w:r>
+        <w:rPr>
+          <w:sz w:val="24"/>
+          <w:szCs w:val="24"/>
+        </w:rPr>
+        <w:t>: o sistema deve funcionar em ambiente conectado à internet com largura de banda padrão institucional, e também permitir acesso via redes domésticas dos usuários.</w:t>
+      </w:r>
+    </w:p>
+    <w:p>
+      <w:pPr>
+        <w:numPr>
+          <w:ilvl w:val="0"/>
+          <w:numId w:val="19"/>
+        </w:numPr>
+        <w:spacing w:line="360" w:lineRule="auto"/>
+        <w:jc w:val="both"/>
+        <w:rPr>
+          <w:sz w:val="24"/>
+          <w:szCs w:val="24"/>
+        </w:rPr>
+      </w:pPr>
+      <w:r>
+        <w:rPr>
+          <w:b/>
+          <w:bCs/>
+          <w:sz w:val="24"/>
+          <w:szCs w:val="24"/>
+        </w:rPr>
+        <w:lastRenderedPageBreak/>
+        <w:t>Hospedagem</w:t>
+      </w:r>
+      <w:r>
+        <w:rPr>
+          <w:sz w:val="24"/>
+          <w:szCs w:val="24"/>
+        </w:rPr>
+        <w:t>: o sistema será hospedado em servidor da própria instituição ou em ambiente de nuvem pública/privada com controle institucional, garantindo disponibilidade, escalabilidade e segurança de dados acadêmicos.</w:t>
+      </w:r>
+    </w:p>
+    <w:p>
+      <w:pPr>
+        <w:numPr>
+          <w:ilvl w:val="0"/>
+          <w:numId w:val="19"/>
+        </w:numPr>
+        <w:spacing w:line="360" w:lineRule="auto"/>
+        <w:jc w:val="both"/>
+        <w:rPr>
+          <w:sz w:val="24"/>
+          <w:szCs w:val="24"/>
+        </w:rPr>
+      </w:pPr>
+      <w:r>
+        <w:rPr>
+          <w:b/>
+          <w:bCs/>
+          <w:sz w:val="24"/>
+          <w:szCs w:val="24"/>
+        </w:rPr>
+        <w:t>Tecnologias envolvidas</w:t>
+      </w:r>
+      <w:r>
+        <w:rPr>
+          <w:sz w:val="24"/>
+          <w:szCs w:val="24"/>
+        </w:rPr>
+        <w:t xml:space="preserve"> (quando aplicável): a aplicação será baseada em tecnologias web modernas (ex: HTML5, CSS3, JavaScript e frameworks como React, Angular ou similares), com backend em ambiente de desenvolvimento compatível com a stack adotada pela equipe de TI da UPE (ex: Node.js, Python/Django, Java/Spring, etc.).</w:t>
+      </w:r>
+    </w:p>
+    <w:p/>
     <w:p>
       <w:pPr>
         <w:pStyle w:val="Ttulo1"/>
@@ -3757,460 +4219,605 @@
           <w:sz w:val="24"/>
           <w:szCs w:val="24"/>
         </w:rPr>
+        <w:t>2. Atores</w:t>
+      </w:r>
+    </w:p>
+    <w:p>
+      <w:pPr>
+        <w:spacing w:line="360" w:lineRule="auto"/>
+        <w:jc w:val="both"/>
+        <w:rPr>
+          <w:sz w:val="24"/>
+          <w:szCs w:val="24"/>
+        </w:rPr>
+      </w:pPr>
+    </w:p>
+    <w:p>
+      <w:pPr>
+        <w:spacing w:line="360" w:lineRule="auto"/>
+        <w:jc w:val="both"/>
+        <w:rPr>
+          <w:sz w:val="24"/>
+          <w:szCs w:val="24"/>
+        </w:rPr>
+      </w:pPr>
+      <w:r>
+        <w:rPr>
+          <w:sz w:val="24"/>
+          <w:szCs w:val="24"/>
+        </w:rPr>
+        <w:t>a. Usuário</w:t>
+      </w:r>
+    </w:p>
+    <w:p>
+      <w:pPr>
+        <w:spacing w:line="360" w:lineRule="auto"/>
+        <w:jc w:val="both"/>
+        <w:rPr>
+          <w:sz w:val="24"/>
+          <w:szCs w:val="24"/>
+        </w:rPr>
+      </w:pPr>
+    </w:p>
+    <w:p>
+      <w:pPr>
+        <w:spacing w:line="360" w:lineRule="auto"/>
+        <w:jc w:val="both"/>
+        <w:rPr>
+          <w:sz w:val="24"/>
+          <w:szCs w:val="24"/>
+        </w:rPr>
+      </w:pPr>
+      <w:r>
+        <w:rPr>
+          <w:sz w:val="24"/>
+          <w:szCs w:val="24"/>
+        </w:rPr>
+        <w:t>O usuário, ao acessar o sistema, deve se autenticar como aluno ou professor orientador, assumindo as permissões correspondentes ao seu perfil.</w:t>
+      </w:r>
+    </w:p>
+    <w:p>
+      <w:pPr>
+        <w:spacing w:line="360" w:lineRule="auto"/>
+        <w:jc w:val="both"/>
+        <w:rPr>
+          <w:sz w:val="24"/>
+          <w:szCs w:val="24"/>
+        </w:rPr>
+      </w:pPr>
+    </w:p>
+    <w:p>
+      <w:pPr>
+        <w:spacing w:line="360" w:lineRule="auto"/>
+        <w:jc w:val="both"/>
+        <w:rPr>
+          <w:sz w:val="24"/>
+          <w:szCs w:val="24"/>
+        </w:rPr>
+      </w:pPr>
+      <w:r>
+        <w:rPr>
+          <w:sz w:val="24"/>
+          <w:szCs w:val="24"/>
+        </w:rPr>
+        <w:t>b. Aluno</w:t>
+      </w:r>
+    </w:p>
+    <w:p>
+      <w:pPr>
+        <w:spacing w:line="360" w:lineRule="auto"/>
+        <w:jc w:val="both"/>
+        <w:rPr>
+          <w:sz w:val="24"/>
+          <w:szCs w:val="24"/>
+        </w:rPr>
+      </w:pPr>
+    </w:p>
+    <w:p>
+      <w:pPr>
+        <w:spacing w:line="360" w:lineRule="auto"/>
+        <w:jc w:val="both"/>
+        <w:rPr>
+          <w:sz w:val="24"/>
+          <w:szCs w:val="24"/>
+        </w:rPr>
+      </w:pPr>
+      <w:r>
+        <w:rPr>
+          <w:sz w:val="24"/>
+          <w:szCs w:val="24"/>
+        </w:rPr>
+        <w:t>Como aluno, é possível:</w:t>
+      </w:r>
+    </w:p>
+    <w:p>
+      <w:pPr>
+        <w:spacing w:line="360" w:lineRule="auto"/>
+        <w:jc w:val="both"/>
+        <w:rPr>
+          <w:sz w:val="24"/>
+          <w:szCs w:val="24"/>
+        </w:rPr>
+      </w:pPr>
+    </w:p>
+    <w:p>
+      <w:pPr>
+        <w:spacing w:line="360" w:lineRule="auto"/>
+        <w:jc w:val="both"/>
+        <w:rPr>
+          <w:sz w:val="24"/>
+          <w:szCs w:val="24"/>
+        </w:rPr>
+      </w:pPr>
+      <w:r>
+        <w:rPr>
+          <w:sz w:val="24"/>
+          <w:szCs w:val="24"/>
+        </w:rPr>
+        <w:t>Candidatar-se como monitor de uma disciplina;</w:t>
+      </w:r>
+    </w:p>
+    <w:p>
+      <w:pPr>
+        <w:spacing w:line="360" w:lineRule="auto"/>
+        <w:jc w:val="both"/>
+        <w:rPr>
+          <w:sz w:val="24"/>
+          <w:szCs w:val="24"/>
+        </w:rPr>
+      </w:pPr>
+    </w:p>
+    <w:p>
+      <w:pPr>
+        <w:spacing w:line="360" w:lineRule="auto"/>
+        <w:jc w:val="both"/>
+        <w:rPr>
+          <w:sz w:val="24"/>
+          <w:szCs w:val="24"/>
+        </w:rPr>
+      </w:pPr>
+      <w:r>
+        <w:rPr>
+          <w:sz w:val="24"/>
+          <w:szCs w:val="24"/>
+        </w:rPr>
+        <w:t>Buscar um professor orientador para atuar como estagiário;</w:t>
+      </w:r>
+    </w:p>
+    <w:p>
+      <w:pPr>
+        <w:spacing w:line="360" w:lineRule="auto"/>
+        <w:jc w:val="both"/>
+        <w:rPr>
+          <w:sz w:val="24"/>
+          <w:szCs w:val="24"/>
+        </w:rPr>
+      </w:pPr>
+    </w:p>
+    <w:p>
+      <w:pPr>
+        <w:spacing w:line="360" w:lineRule="auto"/>
+        <w:jc w:val="both"/>
+        <w:rPr>
+          <w:sz w:val="24"/>
+          <w:szCs w:val="24"/>
+        </w:rPr>
+      </w:pPr>
+      <w:r>
+        <w:rPr>
+          <w:sz w:val="24"/>
+          <w:szCs w:val="24"/>
+        </w:rPr>
+        <w:t>Buscar um professor orientador para desenvolver um TCC.</w:t>
+      </w:r>
+    </w:p>
+    <w:p>
+      <w:pPr>
+        <w:spacing w:line="360" w:lineRule="auto"/>
+        <w:jc w:val="both"/>
+        <w:rPr>
+          <w:sz w:val="24"/>
+          <w:szCs w:val="24"/>
+        </w:rPr>
+      </w:pPr>
+    </w:p>
+    <w:p>
+      <w:pPr>
+        <w:spacing w:line="360" w:lineRule="auto"/>
+        <w:jc w:val="both"/>
+        <w:rPr>
+          <w:sz w:val="24"/>
+          <w:szCs w:val="24"/>
+        </w:rPr>
+      </w:pPr>
+    </w:p>
+    <w:p>
+      <w:pPr>
+        <w:spacing w:line="360" w:lineRule="auto"/>
+        <w:jc w:val="both"/>
+        <w:rPr>
+          <w:sz w:val="24"/>
+          <w:szCs w:val="24"/>
+        </w:rPr>
+      </w:pPr>
+      <w:r>
+        <w:rPr>
+          <w:sz w:val="24"/>
+          <w:szCs w:val="24"/>
+        </w:rPr>
+        <w:t>c. Monitor</w:t>
+      </w:r>
+    </w:p>
+    <w:p>
+      <w:pPr>
+        <w:spacing w:line="360" w:lineRule="auto"/>
+        <w:jc w:val="both"/>
+        <w:rPr>
+          <w:sz w:val="24"/>
+          <w:szCs w:val="24"/>
+        </w:rPr>
+      </w:pPr>
+    </w:p>
+    <w:p>
+      <w:pPr>
+        <w:spacing w:line="360" w:lineRule="auto"/>
+        <w:jc w:val="both"/>
+        <w:rPr>
+          <w:sz w:val="24"/>
+          <w:szCs w:val="24"/>
+        </w:rPr>
+      </w:pPr>
+      <w:r>
+        <w:rPr>
+          <w:sz w:val="24"/>
+          <w:szCs w:val="24"/>
+        </w:rPr>
+        <w:t>Como monitor, o aluno compromete-se a:</w:t>
+      </w:r>
+    </w:p>
+    <w:p>
+      <w:pPr>
+        <w:spacing w:line="360" w:lineRule="auto"/>
+        <w:jc w:val="both"/>
+        <w:rPr>
+          <w:sz w:val="24"/>
+          <w:szCs w:val="24"/>
+        </w:rPr>
+      </w:pPr>
+    </w:p>
+    <w:p>
+      <w:pPr>
+        <w:spacing w:line="360" w:lineRule="auto"/>
+        <w:jc w:val="both"/>
+        <w:rPr>
+          <w:sz w:val="24"/>
+          <w:szCs w:val="24"/>
+        </w:rPr>
+      </w:pPr>
+      <w:r>
+        <w:rPr>
+          <w:sz w:val="24"/>
+          <w:szCs w:val="24"/>
+        </w:rPr>
+        <w:t>Cumprir as responsabilidades relacionadas à disciplina;</w:t>
+      </w:r>
+    </w:p>
+    <w:p>
+      <w:pPr>
+        <w:spacing w:line="360" w:lineRule="auto"/>
+        <w:jc w:val="both"/>
+        <w:rPr>
+          <w:sz w:val="24"/>
+          <w:szCs w:val="24"/>
+        </w:rPr>
+      </w:pPr>
+    </w:p>
+    <w:p>
+      <w:pPr>
+        <w:spacing w:line="360" w:lineRule="auto"/>
+        <w:jc w:val="both"/>
+        <w:rPr>
+          <w:sz w:val="24"/>
+          <w:szCs w:val="24"/>
+        </w:rPr>
+      </w:pPr>
+      <w:r>
+        <w:rPr>
+          <w:sz w:val="24"/>
+          <w:szCs w:val="24"/>
+        </w:rPr>
+        <w:t>Entregar o relatório final de monitoria;</w:t>
+      </w:r>
+    </w:p>
+    <w:p>
+      <w:pPr>
+        <w:spacing w:line="360" w:lineRule="auto"/>
+        <w:jc w:val="both"/>
+        <w:rPr>
+          <w:sz w:val="24"/>
+          <w:szCs w:val="24"/>
+        </w:rPr>
+      </w:pPr>
+    </w:p>
+    <w:p>
+      <w:pPr>
+        <w:spacing w:line="360" w:lineRule="auto"/>
+        <w:jc w:val="both"/>
+        <w:rPr>
+          <w:sz w:val="24"/>
+          <w:szCs w:val="24"/>
+        </w:rPr>
+      </w:pPr>
+      <w:r>
+        <w:rPr>
+          <w:sz w:val="24"/>
+          <w:szCs w:val="24"/>
+        </w:rPr>
+        <w:t>Aguardar a avaliação do professor responsável pela disciplina.</w:t>
+      </w:r>
+    </w:p>
+    <w:p>
+      <w:pPr>
+        <w:spacing w:line="360" w:lineRule="auto"/>
+        <w:jc w:val="both"/>
+        <w:rPr>
+          <w:sz w:val="24"/>
+          <w:szCs w:val="24"/>
+        </w:rPr>
+      </w:pPr>
+    </w:p>
+    <w:p>
+      <w:pPr>
+        <w:spacing w:line="360" w:lineRule="auto"/>
+        <w:jc w:val="both"/>
+        <w:rPr>
+          <w:sz w:val="24"/>
+          <w:szCs w:val="24"/>
+        </w:rPr>
+      </w:pPr>
+    </w:p>
+    <w:p>
+      <w:pPr>
+        <w:spacing w:line="360" w:lineRule="auto"/>
+        <w:jc w:val="both"/>
+        <w:rPr>
+          <w:sz w:val="24"/>
+          <w:szCs w:val="24"/>
+        </w:rPr>
+      </w:pPr>
+      <w:r>
+        <w:rPr>
+          <w:sz w:val="24"/>
+          <w:szCs w:val="24"/>
+        </w:rPr>
+        <w:t>d. Estagiário</w:t>
+      </w:r>
+    </w:p>
+    <w:p>
+      <w:pPr>
+        <w:spacing w:line="360" w:lineRule="auto"/>
+        <w:jc w:val="both"/>
+        <w:rPr>
+          <w:sz w:val="24"/>
+          <w:szCs w:val="24"/>
+        </w:rPr>
+      </w:pPr>
+    </w:p>
+    <w:p>
+      <w:pPr>
+        <w:spacing w:line="360" w:lineRule="auto"/>
+        <w:jc w:val="both"/>
+        <w:rPr>
+          <w:sz w:val="24"/>
+          <w:szCs w:val="24"/>
+        </w:rPr>
+      </w:pPr>
+      <w:r>
+        <w:rPr>
+          <w:sz w:val="24"/>
+          <w:szCs w:val="24"/>
+        </w:rPr>
+        <w:t>Como estagiário, o aluno compromete-se a:</w:t>
+      </w:r>
+    </w:p>
+    <w:p>
+      <w:pPr>
+        <w:spacing w:line="360" w:lineRule="auto"/>
+        <w:jc w:val="both"/>
+        <w:rPr>
+          <w:sz w:val="24"/>
+          <w:szCs w:val="24"/>
+        </w:rPr>
+      </w:pPr>
+    </w:p>
+    <w:p>
+      <w:pPr>
+        <w:spacing w:line="360" w:lineRule="auto"/>
+        <w:jc w:val="both"/>
+        <w:rPr>
+          <w:sz w:val="24"/>
+          <w:szCs w:val="24"/>
+        </w:rPr>
+      </w:pPr>
+      <w:r>
+        <w:rPr>
+          <w:sz w:val="24"/>
+          <w:szCs w:val="24"/>
+        </w:rPr>
+        <w:t>Desenvolver as atividades práticas do estágio;</w:t>
+      </w:r>
+    </w:p>
+    <w:p>
+      <w:pPr>
+        <w:spacing w:line="360" w:lineRule="auto"/>
+        <w:jc w:val="both"/>
+        <w:rPr>
+          <w:sz w:val="24"/>
+          <w:szCs w:val="24"/>
+        </w:rPr>
+      </w:pPr>
+    </w:p>
+    <w:p>
+      <w:pPr>
+        <w:spacing w:line="360" w:lineRule="auto"/>
+        <w:jc w:val="both"/>
+        <w:rPr>
+          <w:sz w:val="24"/>
+          <w:szCs w:val="24"/>
+        </w:rPr>
+      </w:pPr>
+      <w:r>
+        <w:rPr>
+          <w:sz w:val="24"/>
+          <w:szCs w:val="24"/>
+        </w:rPr>
+        <w:t>Entregar o relatório final de estágio;</w:t>
+      </w:r>
+    </w:p>
+    <w:p>
+      <w:pPr>
+        <w:spacing w:line="360" w:lineRule="auto"/>
+        <w:jc w:val="both"/>
+        <w:rPr>
+          <w:sz w:val="24"/>
+          <w:szCs w:val="24"/>
+        </w:rPr>
+      </w:pPr>
+    </w:p>
+    <w:p>
+      <w:pPr>
+        <w:spacing w:line="360" w:lineRule="auto"/>
+        <w:jc w:val="both"/>
+        <w:rPr>
+          <w:sz w:val="24"/>
+          <w:szCs w:val="24"/>
+        </w:rPr>
+      </w:pPr>
+      <w:r>
+        <w:rPr>
+          <w:sz w:val="24"/>
+          <w:szCs w:val="24"/>
+        </w:rPr>
+        <w:t>Aguardar a avaliação do professor orientador.</w:t>
+      </w:r>
+    </w:p>
+    <w:p>
+      <w:pPr>
+        <w:spacing w:line="360" w:lineRule="auto"/>
+        <w:jc w:val="both"/>
+        <w:rPr>
+          <w:sz w:val="24"/>
+          <w:szCs w:val="24"/>
+        </w:rPr>
+      </w:pPr>
+    </w:p>
+    <w:p>
+      <w:pPr>
+        <w:spacing w:line="360" w:lineRule="auto"/>
+        <w:jc w:val="both"/>
+        <w:rPr>
+          <w:sz w:val="24"/>
+          <w:szCs w:val="24"/>
+        </w:rPr>
+      </w:pPr>
+    </w:p>
+    <w:p>
+      <w:pPr>
+        <w:spacing w:line="360" w:lineRule="auto"/>
+        <w:jc w:val="both"/>
+        <w:rPr>
+          <w:sz w:val="24"/>
+          <w:szCs w:val="24"/>
+        </w:rPr>
+      </w:pPr>
+      <w:r>
+        <w:rPr>
+          <w:sz w:val="24"/>
+          <w:szCs w:val="24"/>
+        </w:rPr>
+        <w:t>e. Autor de TCC</w:t>
+      </w:r>
+    </w:p>
+    <w:p>
+      <w:pPr>
+        <w:spacing w:line="360" w:lineRule="auto"/>
+        <w:jc w:val="both"/>
+        <w:rPr>
+          <w:sz w:val="24"/>
+          <w:szCs w:val="24"/>
+        </w:rPr>
+      </w:pPr>
+    </w:p>
+    <w:p>
+      <w:pPr>
+        <w:spacing w:line="360" w:lineRule="auto"/>
+        <w:jc w:val="both"/>
+        <w:rPr>
+          <w:sz w:val="24"/>
+          <w:szCs w:val="24"/>
+        </w:rPr>
+      </w:pPr>
+      <w:r>
+        <w:rPr>
+          <w:sz w:val="24"/>
+          <w:szCs w:val="24"/>
+        </w:rPr>
+        <w:t>Como autor de TCC, o aluno compromete-se a:</w:t>
+      </w:r>
+    </w:p>
+    <w:p>
+      <w:pPr>
+        <w:spacing w:line="360" w:lineRule="auto"/>
+        <w:jc w:val="both"/>
+        <w:rPr>
+          <w:sz w:val="24"/>
+          <w:szCs w:val="24"/>
+        </w:rPr>
+      </w:pPr>
+    </w:p>
+    <w:p>
+      <w:pPr>
+        <w:spacing w:line="360" w:lineRule="auto"/>
+        <w:jc w:val="both"/>
+        <w:rPr>
+          <w:sz w:val="24"/>
+          <w:szCs w:val="24"/>
+        </w:rPr>
+      </w:pPr>
+      <w:r>
+        <w:rPr>
+          <w:sz w:val="24"/>
+          <w:szCs w:val="24"/>
+        </w:rPr>
         <w:lastRenderedPageBreak/>
-        <w:t>2. Atores</w:t>
-      </w:r>
-    </w:p>
-    <w:p>
-      <w:pPr>
-        <w:spacing w:line="360" w:lineRule="auto"/>
-        <w:jc w:val="both"/>
-        <w:rPr>
-          <w:sz w:val="24"/>
-          <w:szCs w:val="24"/>
-        </w:rPr>
-      </w:pPr>
-    </w:p>
-    <w:p>
-      <w:pPr>
-        <w:spacing w:line="360" w:lineRule="auto"/>
-        <w:jc w:val="both"/>
-        <w:rPr>
-          <w:sz w:val="24"/>
-          <w:szCs w:val="24"/>
-        </w:rPr>
-      </w:pPr>
-      <w:r>
-        <w:rPr>
-          <w:sz w:val="24"/>
-          <w:szCs w:val="24"/>
-        </w:rPr>
-        <w:t>a. Usuário</w:t>
-      </w:r>
-    </w:p>
-    <w:p>
-      <w:pPr>
-        <w:spacing w:line="360" w:lineRule="auto"/>
-        <w:jc w:val="both"/>
-        <w:rPr>
-          <w:sz w:val="24"/>
-          <w:szCs w:val="24"/>
-        </w:rPr>
-      </w:pPr>
-    </w:p>
-    <w:p>
-      <w:pPr>
-        <w:spacing w:line="360" w:lineRule="auto"/>
-        <w:jc w:val="both"/>
-        <w:rPr>
-          <w:sz w:val="24"/>
-          <w:szCs w:val="24"/>
-        </w:rPr>
-      </w:pPr>
-      <w:r>
-        <w:rPr>
-          <w:sz w:val="24"/>
-          <w:szCs w:val="24"/>
-        </w:rPr>
-        <w:t>O usuário, ao acessar o sistema, deve se autenticar como aluno ou professor orientador, assumindo as permissões correspondentes ao seu perfil.</w:t>
-      </w:r>
-    </w:p>
-    <w:p>
-      <w:pPr>
-        <w:spacing w:line="360" w:lineRule="auto"/>
-        <w:jc w:val="both"/>
-        <w:rPr>
-          <w:sz w:val="24"/>
-          <w:szCs w:val="24"/>
-        </w:rPr>
-      </w:pPr>
-    </w:p>
-    <w:p>
-      <w:pPr>
-        <w:spacing w:line="360" w:lineRule="auto"/>
-        <w:jc w:val="both"/>
-        <w:rPr>
-          <w:sz w:val="24"/>
-          <w:szCs w:val="24"/>
-        </w:rPr>
-      </w:pPr>
-      <w:r>
-        <w:rPr>
-          <w:sz w:val="24"/>
-          <w:szCs w:val="24"/>
-        </w:rPr>
-        <w:t>b. Aluno</w:t>
-      </w:r>
-    </w:p>
-    <w:p>
-      <w:pPr>
-        <w:spacing w:line="360" w:lineRule="auto"/>
-        <w:jc w:val="both"/>
-        <w:rPr>
-          <w:sz w:val="24"/>
-          <w:szCs w:val="24"/>
-        </w:rPr>
-      </w:pPr>
-    </w:p>
-    <w:p>
-      <w:pPr>
-        <w:spacing w:line="360" w:lineRule="auto"/>
-        <w:jc w:val="both"/>
-        <w:rPr>
-          <w:sz w:val="24"/>
-          <w:szCs w:val="24"/>
-        </w:rPr>
-      </w:pPr>
-      <w:r>
-        <w:rPr>
-          <w:sz w:val="24"/>
-          <w:szCs w:val="24"/>
-        </w:rPr>
-        <w:t>Como aluno, é possível:</w:t>
-      </w:r>
-    </w:p>
-    <w:p>
-      <w:pPr>
-        <w:spacing w:line="360" w:lineRule="auto"/>
-        <w:jc w:val="both"/>
-        <w:rPr>
-          <w:sz w:val="24"/>
-          <w:szCs w:val="24"/>
-        </w:rPr>
-      </w:pPr>
-    </w:p>
-    <w:p>
-      <w:pPr>
-        <w:spacing w:line="360" w:lineRule="auto"/>
-        <w:jc w:val="both"/>
-        <w:rPr>
-          <w:sz w:val="24"/>
-          <w:szCs w:val="24"/>
-        </w:rPr>
-      </w:pPr>
-      <w:r>
-        <w:rPr>
-          <w:sz w:val="24"/>
-          <w:szCs w:val="24"/>
-        </w:rPr>
-        <w:t>Candidatar-se como monitor de uma disciplina;</w:t>
-      </w:r>
-    </w:p>
-    <w:p>
-      <w:pPr>
-        <w:spacing w:line="360" w:lineRule="auto"/>
-        <w:jc w:val="both"/>
-        <w:rPr>
-          <w:sz w:val="24"/>
-          <w:szCs w:val="24"/>
-        </w:rPr>
-      </w:pPr>
-    </w:p>
-    <w:p>
-      <w:pPr>
-        <w:spacing w:line="360" w:lineRule="auto"/>
-        <w:jc w:val="both"/>
-        <w:rPr>
-          <w:sz w:val="24"/>
-          <w:szCs w:val="24"/>
-        </w:rPr>
-      </w:pPr>
-      <w:r>
-        <w:rPr>
-          <w:sz w:val="24"/>
-          <w:szCs w:val="24"/>
-        </w:rPr>
-        <w:t>Buscar um professor orientador para atuar como estagiário;</w:t>
-      </w:r>
-    </w:p>
-    <w:p>
-      <w:pPr>
-        <w:spacing w:line="360" w:lineRule="auto"/>
-        <w:jc w:val="both"/>
-        <w:rPr>
-          <w:sz w:val="24"/>
-          <w:szCs w:val="24"/>
-        </w:rPr>
-      </w:pPr>
-    </w:p>
-    <w:p>
-      <w:pPr>
-        <w:spacing w:line="360" w:lineRule="auto"/>
-        <w:jc w:val="both"/>
-        <w:rPr>
-          <w:sz w:val="24"/>
-          <w:szCs w:val="24"/>
-        </w:rPr>
-      </w:pPr>
-      <w:r>
-        <w:rPr>
-          <w:sz w:val="24"/>
-          <w:szCs w:val="24"/>
-        </w:rPr>
-        <w:t>Buscar um professor orientador para desenvolver um TCC.</w:t>
-      </w:r>
-    </w:p>
-    <w:p>
-      <w:pPr>
-        <w:spacing w:line="360" w:lineRule="auto"/>
-        <w:jc w:val="both"/>
-        <w:rPr>
-          <w:sz w:val="24"/>
-          <w:szCs w:val="24"/>
-        </w:rPr>
-      </w:pPr>
-    </w:p>
-    <w:p>
-      <w:pPr>
-        <w:spacing w:line="360" w:lineRule="auto"/>
-        <w:jc w:val="both"/>
-        <w:rPr>
-          <w:sz w:val="24"/>
-          <w:szCs w:val="24"/>
-        </w:rPr>
-      </w:pPr>
-    </w:p>
-    <w:p>
-      <w:pPr>
-        <w:spacing w:line="360" w:lineRule="auto"/>
-        <w:jc w:val="both"/>
-        <w:rPr>
-          <w:sz w:val="24"/>
-          <w:szCs w:val="24"/>
-        </w:rPr>
-      </w:pPr>
-      <w:r>
-        <w:rPr>
-          <w:sz w:val="24"/>
-          <w:szCs w:val="24"/>
-        </w:rPr>
-        <w:t>c. Monitor</w:t>
-      </w:r>
-    </w:p>
-    <w:p>
-      <w:pPr>
-        <w:spacing w:line="360" w:lineRule="auto"/>
-        <w:jc w:val="both"/>
-        <w:rPr>
-          <w:sz w:val="24"/>
-          <w:szCs w:val="24"/>
-        </w:rPr>
-      </w:pPr>
-    </w:p>
-    <w:p>
-      <w:pPr>
-        <w:spacing w:line="360" w:lineRule="auto"/>
-        <w:jc w:val="both"/>
-        <w:rPr>
-          <w:sz w:val="24"/>
-          <w:szCs w:val="24"/>
-        </w:rPr>
-      </w:pPr>
-      <w:r>
-        <w:rPr>
-          <w:sz w:val="24"/>
-          <w:szCs w:val="24"/>
-        </w:rPr>
-        <w:t>Como monitor, o aluno compromete-se a:</w:t>
-      </w:r>
-    </w:p>
-    <w:p>
-      <w:pPr>
-        <w:spacing w:line="360" w:lineRule="auto"/>
-        <w:jc w:val="both"/>
-        <w:rPr>
-          <w:sz w:val="24"/>
-          <w:szCs w:val="24"/>
-        </w:rPr>
-      </w:pPr>
-    </w:p>
-    <w:p>
-      <w:pPr>
-        <w:spacing w:line="360" w:lineRule="auto"/>
-        <w:jc w:val="both"/>
-        <w:rPr>
-          <w:sz w:val="24"/>
-          <w:szCs w:val="24"/>
-        </w:rPr>
-      </w:pPr>
-      <w:r>
-        <w:rPr>
-          <w:sz w:val="24"/>
-          <w:szCs w:val="24"/>
-        </w:rPr>
-        <w:t>Cumprir as responsabilidades relacionadas à disciplina;</w:t>
-      </w:r>
-    </w:p>
-    <w:p>
-      <w:pPr>
-        <w:spacing w:line="360" w:lineRule="auto"/>
-        <w:jc w:val="both"/>
-        <w:rPr>
-          <w:sz w:val="24"/>
-          <w:szCs w:val="24"/>
-        </w:rPr>
-      </w:pPr>
-    </w:p>
-    <w:p>
-      <w:pPr>
-        <w:spacing w:line="360" w:lineRule="auto"/>
-        <w:jc w:val="both"/>
-        <w:rPr>
-          <w:sz w:val="24"/>
-          <w:szCs w:val="24"/>
-        </w:rPr>
-      </w:pPr>
-      <w:r>
-        <w:rPr>
-          <w:sz w:val="24"/>
-          <w:szCs w:val="24"/>
-        </w:rPr>
-        <w:t>Entregar o relatório final de monitoria;</w:t>
-      </w:r>
-    </w:p>
-    <w:p>
-      <w:pPr>
-        <w:spacing w:line="360" w:lineRule="auto"/>
-        <w:jc w:val="both"/>
-        <w:rPr>
-          <w:sz w:val="24"/>
-          <w:szCs w:val="24"/>
-        </w:rPr>
-      </w:pPr>
-    </w:p>
-    <w:p>
-      <w:pPr>
-        <w:spacing w:line="360" w:lineRule="auto"/>
-        <w:jc w:val="both"/>
-        <w:rPr>
-          <w:sz w:val="24"/>
-          <w:szCs w:val="24"/>
-        </w:rPr>
-      </w:pPr>
-      <w:r>
-        <w:rPr>
-          <w:sz w:val="24"/>
-          <w:szCs w:val="24"/>
-        </w:rPr>
-        <w:t>Aguardar a avaliação do professor responsável pela disciplina.</w:t>
-      </w:r>
-    </w:p>
-    <w:p>
-      <w:pPr>
-        <w:spacing w:line="360" w:lineRule="auto"/>
-        <w:jc w:val="both"/>
-        <w:rPr>
-          <w:sz w:val="24"/>
-          <w:szCs w:val="24"/>
-        </w:rPr>
-      </w:pPr>
-    </w:p>
-    <w:p>
-      <w:pPr>
-        <w:spacing w:line="360" w:lineRule="auto"/>
-        <w:jc w:val="both"/>
-        <w:rPr>
-          <w:sz w:val="24"/>
-          <w:szCs w:val="24"/>
-        </w:rPr>
-      </w:pPr>
-    </w:p>
-    <w:p>
-      <w:pPr>
-        <w:spacing w:line="360" w:lineRule="auto"/>
-        <w:jc w:val="both"/>
-        <w:rPr>
-          <w:sz w:val="24"/>
-          <w:szCs w:val="24"/>
-        </w:rPr>
-      </w:pPr>
-      <w:r>
-        <w:rPr>
-          <w:sz w:val="24"/>
-          <w:szCs w:val="24"/>
-        </w:rPr>
-        <w:t>d. Estagiário</w:t>
-      </w:r>
-    </w:p>
-    <w:p>
-      <w:pPr>
-        <w:spacing w:line="360" w:lineRule="auto"/>
-        <w:jc w:val="both"/>
-        <w:rPr>
-          <w:sz w:val="24"/>
-          <w:szCs w:val="24"/>
-        </w:rPr>
-      </w:pPr>
-    </w:p>
-    <w:p>
-      <w:pPr>
-        <w:spacing w:line="360" w:lineRule="auto"/>
-        <w:jc w:val="both"/>
-        <w:rPr>
-          <w:sz w:val="24"/>
-          <w:szCs w:val="24"/>
-        </w:rPr>
-      </w:pPr>
-      <w:r>
-        <w:rPr>
-          <w:sz w:val="24"/>
-          <w:szCs w:val="24"/>
-        </w:rPr>
-        <w:t>Como estagiário, o aluno compromete-se a:</w:t>
-      </w:r>
-    </w:p>
-    <w:p>
-      <w:pPr>
-        <w:spacing w:line="360" w:lineRule="auto"/>
-        <w:jc w:val="both"/>
-        <w:rPr>
-          <w:sz w:val="24"/>
-          <w:szCs w:val="24"/>
-        </w:rPr>
-      </w:pPr>
-    </w:p>
-    <w:p>
-      <w:pPr>
-        <w:spacing w:line="360" w:lineRule="auto"/>
-        <w:jc w:val="both"/>
-        <w:rPr>
-          <w:sz w:val="24"/>
-          <w:szCs w:val="24"/>
-        </w:rPr>
-      </w:pPr>
-      <w:r>
-        <w:rPr>
-          <w:sz w:val="24"/>
-          <w:szCs w:val="24"/>
-        </w:rPr>
-        <w:t>Desenvolver as atividades práticas do estágio;</w:t>
-      </w:r>
-    </w:p>
-    <w:p>
-      <w:pPr>
-        <w:spacing w:line="360" w:lineRule="auto"/>
-        <w:jc w:val="both"/>
-        <w:rPr>
-          <w:sz w:val="24"/>
-          <w:szCs w:val="24"/>
-        </w:rPr>
-      </w:pPr>
-    </w:p>
-    <w:p>
-      <w:pPr>
-        <w:spacing w:line="360" w:lineRule="auto"/>
-        <w:jc w:val="both"/>
-        <w:rPr>
-          <w:sz w:val="24"/>
-          <w:szCs w:val="24"/>
-        </w:rPr>
-      </w:pPr>
-      <w:r>
-        <w:rPr>
-          <w:sz w:val="24"/>
-          <w:szCs w:val="24"/>
-        </w:rPr>
-        <w:t>Entregar o relatório final de estágio;</w:t>
+        <w:t>Desenvolver o trabalho de conclusão de curso;</w:t>
+      </w:r>
+    </w:p>
+    <w:p>
+      <w:pPr>
+        <w:spacing w:line="360" w:lineRule="auto"/>
+        <w:jc w:val="both"/>
+        <w:rPr>
+          <w:sz w:val="24"/>
+          <w:szCs w:val="24"/>
+        </w:rPr>
+      </w:pPr>
+    </w:p>
+    <w:p>
+      <w:pPr>
+        <w:spacing w:line="360" w:lineRule="auto"/>
+        <w:jc w:val="both"/>
+        <w:rPr>
+          <w:sz w:val="24"/>
+          <w:szCs w:val="24"/>
+        </w:rPr>
+      </w:pPr>
+      <w:r>
+        <w:rPr>
+          <w:sz w:val="24"/>
+          <w:szCs w:val="24"/>
+        </w:rPr>
+        <w:t>Submeter o trabalho final por meio do sistema;</w:t>
       </w:r>
     </w:p>
     <w:p>
@@ -4274,151 +4881,6 @@
           <w:sz w:val="24"/>
           <w:szCs w:val="24"/>
         </w:rPr>
-        <w:t>e. Autor de TCC</w:t>
-      </w:r>
-    </w:p>
-    <w:p>
-      <w:pPr>
-        <w:spacing w:line="360" w:lineRule="auto"/>
-        <w:jc w:val="both"/>
-        <w:rPr>
-          <w:sz w:val="24"/>
-          <w:szCs w:val="24"/>
-        </w:rPr>
-      </w:pPr>
-    </w:p>
-    <w:p>
-      <w:pPr>
-        <w:spacing w:line="360" w:lineRule="auto"/>
-        <w:jc w:val="both"/>
-        <w:rPr>
-          <w:sz w:val="24"/>
-          <w:szCs w:val="24"/>
-        </w:rPr>
-      </w:pPr>
-      <w:r>
-        <w:rPr>
-          <w:sz w:val="24"/>
-          <w:szCs w:val="24"/>
-        </w:rPr>
-        <w:t>Como autor de TCC, o aluno compromete-se a:</w:t>
-      </w:r>
-    </w:p>
-    <w:p>
-      <w:pPr>
-        <w:spacing w:line="360" w:lineRule="auto"/>
-        <w:jc w:val="both"/>
-        <w:rPr>
-          <w:sz w:val="24"/>
-          <w:szCs w:val="24"/>
-        </w:rPr>
-      </w:pPr>
-    </w:p>
-    <w:p>
-      <w:pPr>
-        <w:spacing w:line="360" w:lineRule="auto"/>
-        <w:jc w:val="both"/>
-        <w:rPr>
-          <w:sz w:val="24"/>
-          <w:szCs w:val="24"/>
-        </w:rPr>
-      </w:pPr>
-      <w:r>
-        <w:rPr>
-          <w:sz w:val="24"/>
-          <w:szCs w:val="24"/>
-        </w:rPr>
-        <w:t>Desenvolver o trabalho de conclusão de curso;</w:t>
-      </w:r>
-    </w:p>
-    <w:p>
-      <w:pPr>
-        <w:spacing w:line="360" w:lineRule="auto"/>
-        <w:jc w:val="both"/>
-        <w:rPr>
-          <w:sz w:val="24"/>
-          <w:szCs w:val="24"/>
-        </w:rPr>
-      </w:pPr>
-    </w:p>
-    <w:p>
-      <w:pPr>
-        <w:spacing w:line="360" w:lineRule="auto"/>
-        <w:jc w:val="both"/>
-        <w:rPr>
-          <w:sz w:val="24"/>
-          <w:szCs w:val="24"/>
-        </w:rPr>
-      </w:pPr>
-      <w:r>
-        <w:rPr>
-          <w:sz w:val="24"/>
-          <w:szCs w:val="24"/>
-        </w:rPr>
-        <w:t>Submeter o trabalho final por meio do sistema;</w:t>
-      </w:r>
-    </w:p>
-    <w:p>
-      <w:pPr>
-        <w:spacing w:line="360" w:lineRule="auto"/>
-        <w:jc w:val="both"/>
-        <w:rPr>
-          <w:sz w:val="24"/>
-          <w:szCs w:val="24"/>
-        </w:rPr>
-      </w:pPr>
-    </w:p>
-    <w:p>
-      <w:pPr>
-        <w:spacing w:line="360" w:lineRule="auto"/>
-        <w:jc w:val="both"/>
-        <w:rPr>
-          <w:sz w:val="24"/>
-          <w:szCs w:val="24"/>
-        </w:rPr>
-      </w:pPr>
-      <w:r>
-        <w:rPr>
-          <w:sz w:val="24"/>
-          <w:szCs w:val="24"/>
-        </w:rPr>
-        <w:t>Aguardar a avaliação do professor orientador.</w:t>
-      </w:r>
-    </w:p>
-    <w:p>
-      <w:pPr>
-        <w:spacing w:line="360" w:lineRule="auto"/>
-        <w:jc w:val="both"/>
-        <w:rPr>
-          <w:sz w:val="24"/>
-          <w:szCs w:val="24"/>
-        </w:rPr>
-      </w:pPr>
-    </w:p>
-    <w:p>
-      <w:pPr>
-        <w:spacing w:line="360" w:lineRule="auto"/>
-        <w:jc w:val="both"/>
-        <w:rPr>
-          <w:sz w:val="24"/>
-          <w:szCs w:val="24"/>
-        </w:rPr>
-      </w:pPr>
-    </w:p>
-    <w:p>
-      <w:pPr>
-        <w:spacing w:line="360" w:lineRule="auto"/>
-        <w:jc w:val="both"/>
-        <w:rPr>
-          <w:sz w:val="24"/>
-          <w:szCs w:val="24"/>
-        </w:rPr>
-      </w:pPr>
-      <w:r>
-        <w:rPr>
-          <w:sz w:val="24"/>
-          <w:szCs w:val="24"/>
-        </w:rPr>
         <w:t>f. Professor Orientador</w:t>
       </w:r>
     </w:p>
@@ -4628,7 +5090,6 @@
           <w:sz w:val="24"/>
           <w:szCs w:val="24"/>
         </w:rPr>
-        <w:lastRenderedPageBreak/>
         <w:t>A integração com o banco de dados do SIG@ é essencial para:</w:t>
       </w:r>
     </w:p>
@@ -5265,6 +5726,155 @@
     </w:lvl>
   </w:abstractNum>
   <w:abstractNum w:abstractNumId="1" w15:restartNumberingAfterBreak="0">
+    <w:nsid w:val="05B81CDA"/>
+    <w:multiLevelType w:val="multilevel"/>
+    <w:tmpl w:val="1D7441B8"/>
+    <w:lvl w:ilvl="0">
+      <w:start w:val="1"/>
+      <w:numFmt w:val="bullet"/>
+      <w:lvlText w:val=""/>
+      <w:lvlJc w:val="left"/>
+      <w:pPr>
+        <w:tabs>
+          <w:tab w:val="num" w:pos="720"/>
+        </w:tabs>
+        <w:ind w:left="720" w:hanging="360"/>
+      </w:pPr>
+      <w:rPr>
+        <w:rFonts w:ascii="Symbol" w:hAnsi="Symbol" w:hint="default"/>
+        <w:sz w:val="20"/>
+      </w:rPr>
+    </w:lvl>
+    <w:lvl w:ilvl="1" w:tentative="1">
+      <w:start w:val="1"/>
+      <w:numFmt w:val="bullet"/>
+      <w:lvlText w:val="o"/>
+      <w:lvlJc w:val="left"/>
+      <w:pPr>
+        <w:tabs>
+          <w:tab w:val="num" w:pos="1440"/>
+        </w:tabs>
+        <w:ind w:left="1440" w:hanging="360"/>
+      </w:pPr>
+      <w:rPr>
+        <w:rFonts w:ascii="Courier New" w:hAnsi="Courier New" w:hint="default"/>
+        <w:sz w:val="20"/>
+      </w:rPr>
+    </w:lvl>
+    <w:lvl w:ilvl="2" w:tentative="1">
+      <w:start w:val="1"/>
+      <w:numFmt w:val="bullet"/>
+      <w:lvlText w:val=""/>
+      <w:lvlJc w:val="left"/>
+      <w:pPr>
+        <w:tabs>
+          <w:tab w:val="num" w:pos="2160"/>
+        </w:tabs>
+        <w:ind w:left="2160" w:hanging="360"/>
+      </w:pPr>
+      <w:rPr>
+        <w:rFonts w:ascii="Wingdings" w:hAnsi="Wingdings" w:hint="default"/>
+        <w:sz w:val="20"/>
+      </w:rPr>
+    </w:lvl>
+    <w:lvl w:ilvl="3" w:tentative="1">
+      <w:start w:val="1"/>
+      <w:numFmt w:val="bullet"/>
+      <w:lvlText w:val=""/>
+      <w:lvlJc w:val="left"/>
+      <w:pPr>
+        <w:tabs>
+          <w:tab w:val="num" w:pos="2880"/>
+        </w:tabs>
+        <w:ind w:left="2880" w:hanging="360"/>
+      </w:pPr>
+      <w:rPr>
+        <w:rFonts w:ascii="Wingdings" w:hAnsi="Wingdings" w:hint="default"/>
+        <w:sz w:val="20"/>
+      </w:rPr>
+    </w:lvl>
+    <w:lvl w:ilvl="4" w:tentative="1">
+      <w:start w:val="1"/>
+      <w:numFmt w:val="bullet"/>
+      <w:lvlText w:val=""/>
+      <w:lvlJc w:val="left"/>
+      <w:pPr>
+        <w:tabs>
+          <w:tab w:val="num" w:pos="3600"/>
+        </w:tabs>
+        <w:ind w:left="3600" w:hanging="360"/>
+      </w:pPr>
+      <w:rPr>
+        <w:rFonts w:ascii="Wingdings" w:hAnsi="Wingdings" w:hint="default"/>
+        <w:sz w:val="20"/>
+      </w:rPr>
+    </w:lvl>
+    <w:lvl w:ilvl="5" w:tentative="1">
+      <w:start w:val="1"/>
+      <w:numFmt w:val="bullet"/>
+      <w:lvlText w:val=""/>
+      <w:lvlJc w:val="left"/>
+      <w:pPr>
+        <w:tabs>
+          <w:tab w:val="num" w:pos="4320"/>
+        </w:tabs>
+        <w:ind w:left="4320" w:hanging="360"/>
+      </w:pPr>
+      <w:rPr>
+        <w:rFonts w:ascii="Wingdings" w:hAnsi="Wingdings" w:hint="default"/>
+        <w:sz w:val="20"/>
+      </w:rPr>
+    </w:lvl>
+    <w:lvl w:ilvl="6" w:tentative="1">
+      <w:start w:val="1"/>
+      <w:numFmt w:val="bullet"/>
+      <w:lvlText w:val=""/>
+      <w:lvlJc w:val="left"/>
+      <w:pPr>
+        <w:tabs>
+          <w:tab w:val="num" w:pos="5040"/>
+        </w:tabs>
+        <w:ind w:left="5040" w:hanging="360"/>
+      </w:pPr>
+      <w:rPr>
+        <w:rFonts w:ascii="Wingdings" w:hAnsi="Wingdings" w:hint="default"/>
+        <w:sz w:val="20"/>
+      </w:rPr>
+    </w:lvl>
+    <w:lvl w:ilvl="7" w:tentative="1">
+      <w:start w:val="1"/>
+      <w:numFmt w:val="bullet"/>
+      <w:lvlText w:val=""/>
+      <w:lvlJc w:val="left"/>
+      <w:pPr>
+        <w:tabs>
+          <w:tab w:val="num" w:pos="5760"/>
+        </w:tabs>
+        <w:ind w:left="5760" w:hanging="360"/>
+      </w:pPr>
+      <w:rPr>
+        <w:rFonts w:ascii="Wingdings" w:hAnsi="Wingdings" w:hint="default"/>
+        <w:sz w:val="20"/>
+      </w:rPr>
+    </w:lvl>
+    <w:lvl w:ilvl="8" w:tentative="1">
+      <w:start w:val="1"/>
+      <w:numFmt w:val="bullet"/>
+      <w:lvlText w:val=""/>
+      <w:lvlJc w:val="left"/>
+      <w:pPr>
+        <w:tabs>
+          <w:tab w:val="num" w:pos="6480"/>
+        </w:tabs>
+        <w:ind w:left="6480" w:hanging="360"/>
+      </w:pPr>
+      <w:rPr>
+        <w:rFonts w:ascii="Wingdings" w:hAnsi="Wingdings" w:hint="default"/>
+        <w:sz w:val="20"/>
+      </w:rPr>
+    </w:lvl>
+  </w:abstractNum>
+  <w:abstractNum w:abstractNumId="2" w15:restartNumberingAfterBreak="0">
     <w:nsid w:val="082F2A56"/>
     <w:multiLevelType w:val="multilevel"/>
     <w:tmpl w:val="E5EC33B0"/>
@@ -5377,7 +5987,7 @@
       </w:rPr>
     </w:lvl>
   </w:abstractNum>
-  <w:abstractNum w:abstractNumId="2" w15:restartNumberingAfterBreak="0">
+  <w:abstractNum w:abstractNumId="3" w15:restartNumberingAfterBreak="0">
     <w:nsid w:val="128F3B55"/>
     <w:multiLevelType w:val="multilevel"/>
     <w:tmpl w:val="CB6EC39C"/>
@@ -5490,7 +6100,7 @@
       </w:rPr>
     </w:lvl>
   </w:abstractNum>
-  <w:abstractNum w:abstractNumId="3" w15:restartNumberingAfterBreak="0">
+  <w:abstractNum w:abstractNumId="4" w15:restartNumberingAfterBreak="0">
     <w:nsid w:val="16C06EC9"/>
     <w:multiLevelType w:val="multilevel"/>
     <w:tmpl w:val="DFC668E4"/>
@@ -5603,7 +6213,7 @@
       </w:rPr>
     </w:lvl>
   </w:abstractNum>
-  <w:abstractNum w:abstractNumId="4" w15:restartNumberingAfterBreak="0">
+  <w:abstractNum w:abstractNumId="5" w15:restartNumberingAfterBreak="0">
     <w:nsid w:val="2C700F1C"/>
     <w:multiLevelType w:val="multilevel"/>
     <w:tmpl w:val="BAA61472"/>
@@ -5720,7 +6330,7 @@
       </w:rPr>
     </w:lvl>
   </w:abstractNum>
-  <w:abstractNum w:abstractNumId="5" w15:restartNumberingAfterBreak="0">
+  <w:abstractNum w:abstractNumId="6" w15:restartNumberingAfterBreak="0">
     <w:nsid w:val="2FF92C45"/>
     <w:multiLevelType w:val="multilevel"/>
     <w:tmpl w:val="3CF637D4"/>
@@ -5833,7 +6443,7 @@
       </w:rPr>
     </w:lvl>
   </w:abstractNum>
-  <w:abstractNum w:abstractNumId="6" w15:restartNumberingAfterBreak="0">
+  <w:abstractNum w:abstractNumId="7" w15:restartNumberingAfterBreak="0">
     <w:nsid w:val="32B92F30"/>
     <w:multiLevelType w:val="multilevel"/>
     <w:tmpl w:val="F3D856CA"/>
@@ -5946,7 +6556,305 @@
       </w:rPr>
     </w:lvl>
   </w:abstractNum>
-  <w:abstractNum w:abstractNumId="7" w15:restartNumberingAfterBreak="0">
+  <w:abstractNum w:abstractNumId="8" w15:restartNumberingAfterBreak="0">
+    <w:nsid w:val="33A4467C"/>
+    <w:multiLevelType w:val="multilevel"/>
+    <w:tmpl w:val="7518BC38"/>
+    <w:lvl w:ilvl="0">
+      <w:start w:val="1"/>
+      <w:numFmt w:val="bullet"/>
+      <w:lvlText w:val=""/>
+      <w:lvlJc w:val="left"/>
+      <w:pPr>
+        <w:tabs>
+          <w:tab w:val="num" w:pos="720"/>
+        </w:tabs>
+        <w:ind w:left="720" w:hanging="360"/>
+      </w:pPr>
+      <w:rPr>
+        <w:rFonts w:ascii="Symbol" w:hAnsi="Symbol" w:hint="default"/>
+        <w:sz w:val="20"/>
+      </w:rPr>
+    </w:lvl>
+    <w:lvl w:ilvl="1" w:tentative="1">
+      <w:start w:val="1"/>
+      <w:numFmt w:val="bullet"/>
+      <w:lvlText w:val="o"/>
+      <w:lvlJc w:val="left"/>
+      <w:pPr>
+        <w:tabs>
+          <w:tab w:val="num" w:pos="1440"/>
+        </w:tabs>
+        <w:ind w:left="1440" w:hanging="360"/>
+      </w:pPr>
+      <w:rPr>
+        <w:rFonts w:ascii="Courier New" w:hAnsi="Courier New" w:hint="default"/>
+        <w:sz w:val="20"/>
+      </w:rPr>
+    </w:lvl>
+    <w:lvl w:ilvl="2" w:tentative="1">
+      <w:start w:val="1"/>
+      <w:numFmt w:val="bullet"/>
+      <w:lvlText w:val=""/>
+      <w:lvlJc w:val="left"/>
+      <w:pPr>
+        <w:tabs>
+          <w:tab w:val="num" w:pos="2160"/>
+        </w:tabs>
+        <w:ind w:left="2160" w:hanging="360"/>
+      </w:pPr>
+      <w:rPr>
+        <w:rFonts w:ascii="Wingdings" w:hAnsi="Wingdings" w:hint="default"/>
+        <w:sz w:val="20"/>
+      </w:rPr>
+    </w:lvl>
+    <w:lvl w:ilvl="3" w:tentative="1">
+      <w:start w:val="1"/>
+      <w:numFmt w:val="bullet"/>
+      <w:lvlText w:val=""/>
+      <w:lvlJc w:val="left"/>
+      <w:pPr>
+        <w:tabs>
+          <w:tab w:val="num" w:pos="2880"/>
+        </w:tabs>
+        <w:ind w:left="2880" w:hanging="360"/>
+      </w:pPr>
+      <w:rPr>
+        <w:rFonts w:ascii="Wingdings" w:hAnsi="Wingdings" w:hint="default"/>
+        <w:sz w:val="20"/>
+      </w:rPr>
+    </w:lvl>
+    <w:lvl w:ilvl="4" w:tentative="1">
+      <w:start w:val="1"/>
+      <w:numFmt w:val="bullet"/>
+      <w:lvlText w:val=""/>
+      <w:lvlJc w:val="left"/>
+      <w:pPr>
+        <w:tabs>
+          <w:tab w:val="num" w:pos="3600"/>
+        </w:tabs>
+        <w:ind w:left="3600" w:hanging="360"/>
+      </w:pPr>
+      <w:rPr>
+        <w:rFonts w:ascii="Wingdings" w:hAnsi="Wingdings" w:hint="default"/>
+        <w:sz w:val="20"/>
+      </w:rPr>
+    </w:lvl>
+    <w:lvl w:ilvl="5" w:tentative="1">
+      <w:start w:val="1"/>
+      <w:numFmt w:val="bullet"/>
+      <w:lvlText w:val=""/>
+      <w:lvlJc w:val="left"/>
+      <w:pPr>
+        <w:tabs>
+          <w:tab w:val="num" w:pos="4320"/>
+        </w:tabs>
+        <w:ind w:left="4320" w:hanging="360"/>
+      </w:pPr>
+      <w:rPr>
+        <w:rFonts w:ascii="Wingdings" w:hAnsi="Wingdings" w:hint="default"/>
+        <w:sz w:val="20"/>
+      </w:rPr>
+    </w:lvl>
+    <w:lvl w:ilvl="6" w:tentative="1">
+      <w:start w:val="1"/>
+      <w:numFmt w:val="bullet"/>
+      <w:lvlText w:val=""/>
+      <w:lvlJc w:val="left"/>
+      <w:pPr>
+        <w:tabs>
+          <w:tab w:val="num" w:pos="5040"/>
+        </w:tabs>
+        <w:ind w:left="5040" w:hanging="360"/>
+      </w:pPr>
+      <w:rPr>
+        <w:rFonts w:ascii="Wingdings" w:hAnsi="Wingdings" w:hint="default"/>
+        <w:sz w:val="20"/>
+      </w:rPr>
+    </w:lvl>
+    <w:lvl w:ilvl="7" w:tentative="1">
+      <w:start w:val="1"/>
+      <w:numFmt w:val="bullet"/>
+      <w:lvlText w:val=""/>
+      <w:lvlJc w:val="left"/>
+      <w:pPr>
+        <w:tabs>
+          <w:tab w:val="num" w:pos="5760"/>
+        </w:tabs>
+        <w:ind w:left="5760" w:hanging="360"/>
+      </w:pPr>
+      <w:rPr>
+        <w:rFonts w:ascii="Wingdings" w:hAnsi="Wingdings" w:hint="default"/>
+        <w:sz w:val="20"/>
+      </w:rPr>
+    </w:lvl>
+    <w:lvl w:ilvl="8" w:tentative="1">
+      <w:start w:val="1"/>
+      <w:numFmt w:val="bullet"/>
+      <w:lvlText w:val=""/>
+      <w:lvlJc w:val="left"/>
+      <w:pPr>
+        <w:tabs>
+          <w:tab w:val="num" w:pos="6480"/>
+        </w:tabs>
+        <w:ind w:left="6480" w:hanging="360"/>
+      </w:pPr>
+      <w:rPr>
+        <w:rFonts w:ascii="Wingdings" w:hAnsi="Wingdings" w:hint="default"/>
+        <w:sz w:val="20"/>
+      </w:rPr>
+    </w:lvl>
+  </w:abstractNum>
+  <w:abstractNum w:abstractNumId="9" w15:restartNumberingAfterBreak="0">
+    <w:nsid w:val="39360939"/>
+    <w:multiLevelType w:val="multilevel"/>
+    <w:tmpl w:val="E4D682E6"/>
+    <w:lvl w:ilvl="0">
+      <w:start w:val="1"/>
+      <w:numFmt w:val="bullet"/>
+      <w:lvlText w:val=""/>
+      <w:lvlJc w:val="left"/>
+      <w:pPr>
+        <w:tabs>
+          <w:tab w:val="num" w:pos="720"/>
+        </w:tabs>
+        <w:ind w:left="720" w:hanging="360"/>
+      </w:pPr>
+      <w:rPr>
+        <w:rFonts w:ascii="Symbol" w:hAnsi="Symbol" w:hint="default"/>
+        <w:sz w:val="20"/>
+      </w:rPr>
+    </w:lvl>
+    <w:lvl w:ilvl="1" w:tentative="1">
+      <w:start w:val="1"/>
+      <w:numFmt w:val="bullet"/>
+      <w:lvlText w:val="o"/>
+      <w:lvlJc w:val="left"/>
+      <w:pPr>
+        <w:tabs>
+          <w:tab w:val="num" w:pos="1440"/>
+        </w:tabs>
+        <w:ind w:left="1440" w:hanging="360"/>
+      </w:pPr>
+      <w:rPr>
+        <w:rFonts w:ascii="Courier New" w:hAnsi="Courier New" w:hint="default"/>
+        <w:sz w:val="20"/>
+      </w:rPr>
+    </w:lvl>
+    <w:lvl w:ilvl="2" w:tentative="1">
+      <w:start w:val="1"/>
+      <w:numFmt w:val="bullet"/>
+      <w:lvlText w:val=""/>
+      <w:lvlJc w:val="left"/>
+      <w:pPr>
+        <w:tabs>
+          <w:tab w:val="num" w:pos="2160"/>
+        </w:tabs>
+        <w:ind w:left="2160" w:hanging="360"/>
+      </w:pPr>
+      <w:rPr>
+        <w:rFonts w:ascii="Wingdings" w:hAnsi="Wingdings" w:hint="default"/>
+        <w:sz w:val="20"/>
+      </w:rPr>
+    </w:lvl>
+    <w:lvl w:ilvl="3" w:tentative="1">
+      <w:start w:val="1"/>
+      <w:numFmt w:val="bullet"/>
+      <w:lvlText w:val=""/>
+      <w:lvlJc w:val="left"/>
+      <w:pPr>
+        <w:tabs>
+          <w:tab w:val="num" w:pos="2880"/>
+        </w:tabs>
+        <w:ind w:left="2880" w:hanging="360"/>
+      </w:pPr>
+      <w:rPr>
+        <w:rFonts w:ascii="Wingdings" w:hAnsi="Wingdings" w:hint="default"/>
+        <w:sz w:val="20"/>
+      </w:rPr>
+    </w:lvl>
+    <w:lvl w:ilvl="4" w:tentative="1">
+      <w:start w:val="1"/>
+      <w:numFmt w:val="bullet"/>
+      <w:lvlText w:val=""/>
+      <w:lvlJc w:val="left"/>
+      <w:pPr>
+        <w:tabs>
+          <w:tab w:val="num" w:pos="3600"/>
+        </w:tabs>
+        <w:ind w:left="3600" w:hanging="360"/>
+      </w:pPr>
+      <w:rPr>
+        <w:rFonts w:ascii="Wingdings" w:hAnsi="Wingdings" w:hint="default"/>
+        <w:sz w:val="20"/>
+      </w:rPr>
+    </w:lvl>
+    <w:lvl w:ilvl="5" w:tentative="1">
+      <w:start w:val="1"/>
+      <w:numFmt w:val="bullet"/>
+      <w:lvlText w:val=""/>
+      <w:lvlJc w:val="left"/>
+      <w:pPr>
+        <w:tabs>
+          <w:tab w:val="num" w:pos="4320"/>
+        </w:tabs>
+        <w:ind w:left="4320" w:hanging="360"/>
+      </w:pPr>
+      <w:rPr>
+        <w:rFonts w:ascii="Wingdings" w:hAnsi="Wingdings" w:hint="default"/>
+        <w:sz w:val="20"/>
+      </w:rPr>
+    </w:lvl>
+    <w:lvl w:ilvl="6" w:tentative="1">
+      <w:start w:val="1"/>
+      <w:numFmt w:val="bullet"/>
+      <w:lvlText w:val=""/>
+      <w:lvlJc w:val="left"/>
+      <w:pPr>
+        <w:tabs>
+          <w:tab w:val="num" w:pos="5040"/>
+        </w:tabs>
+        <w:ind w:left="5040" w:hanging="360"/>
+      </w:pPr>
+      <w:rPr>
+        <w:rFonts w:ascii="Wingdings" w:hAnsi="Wingdings" w:hint="default"/>
+        <w:sz w:val="20"/>
+      </w:rPr>
+    </w:lvl>
+    <w:lvl w:ilvl="7" w:tentative="1">
+      <w:start w:val="1"/>
+      <w:numFmt w:val="bullet"/>
+      <w:lvlText w:val=""/>
+      <w:lvlJc w:val="left"/>
+      <w:pPr>
+        <w:tabs>
+          <w:tab w:val="num" w:pos="5760"/>
+        </w:tabs>
+        <w:ind w:left="5760" w:hanging="360"/>
+      </w:pPr>
+      <w:rPr>
+        <w:rFonts w:ascii="Wingdings" w:hAnsi="Wingdings" w:hint="default"/>
+        <w:sz w:val="20"/>
+      </w:rPr>
+    </w:lvl>
+    <w:lvl w:ilvl="8" w:tentative="1">
+      <w:start w:val="1"/>
+      <w:numFmt w:val="bullet"/>
+      <w:lvlText w:val=""/>
+      <w:lvlJc w:val="left"/>
+      <w:pPr>
+        <w:tabs>
+          <w:tab w:val="num" w:pos="6480"/>
+        </w:tabs>
+        <w:ind w:left="6480" w:hanging="360"/>
+      </w:pPr>
+      <w:rPr>
+        <w:rFonts w:ascii="Wingdings" w:hAnsi="Wingdings" w:hint="default"/>
+        <w:sz w:val="20"/>
+      </w:rPr>
+    </w:lvl>
+  </w:abstractNum>
+  <w:abstractNum w:abstractNumId="10" w15:restartNumberingAfterBreak="0">
     <w:nsid w:val="517A7323"/>
     <w:multiLevelType w:val="multilevel"/>
     <w:tmpl w:val="9DBE1C40"/>
@@ -6059,7 +6967,7 @@
       </w:rPr>
     </w:lvl>
   </w:abstractNum>
-  <w:abstractNum w:abstractNumId="8" w15:restartNumberingAfterBreak="0">
+  <w:abstractNum w:abstractNumId="11" w15:restartNumberingAfterBreak="0">
     <w:nsid w:val="54BA20E8"/>
     <w:multiLevelType w:val="multilevel"/>
     <w:tmpl w:val="29B8DAB2"/>
@@ -6172,7 +7080,7 @@
       </w:rPr>
     </w:lvl>
   </w:abstractNum>
-  <w:abstractNum w:abstractNumId="9" w15:restartNumberingAfterBreak="0">
+  <w:abstractNum w:abstractNumId="12" w15:restartNumberingAfterBreak="0">
     <w:nsid w:val="598A3DD8"/>
     <w:multiLevelType w:val="multilevel"/>
     <w:tmpl w:val="6EC6368A"/>
@@ -6285,7 +7193,7 @@
       </w:rPr>
     </w:lvl>
   </w:abstractNum>
-  <w:abstractNum w:abstractNumId="10" w15:restartNumberingAfterBreak="0">
+  <w:abstractNum w:abstractNumId="13" w15:restartNumberingAfterBreak="0">
     <w:nsid w:val="60444EAA"/>
     <w:multiLevelType w:val="multilevel"/>
     <w:tmpl w:val="3766A5BA"/>
@@ -6398,7 +7306,7 @@
       </w:rPr>
     </w:lvl>
   </w:abstractNum>
-  <w:abstractNum w:abstractNumId="11" w15:restartNumberingAfterBreak="0">
+  <w:abstractNum w:abstractNumId="14" w15:restartNumberingAfterBreak="0">
     <w:nsid w:val="66231DE5"/>
     <w:multiLevelType w:val="multilevel"/>
     <w:tmpl w:val="40521B2A"/>
@@ -6511,7 +7419,7 @@
       </w:rPr>
     </w:lvl>
   </w:abstractNum>
-  <w:abstractNum w:abstractNumId="12" w15:restartNumberingAfterBreak="0">
+  <w:abstractNum w:abstractNumId="15" w15:restartNumberingAfterBreak="0">
     <w:nsid w:val="6AD06D20"/>
     <w:multiLevelType w:val="multilevel"/>
     <w:tmpl w:val="6AD4C56A"/>
@@ -6624,7 +7532,7 @@
       </w:rPr>
     </w:lvl>
   </w:abstractNum>
-  <w:abstractNum w:abstractNumId="13" w15:restartNumberingAfterBreak="0">
+  <w:abstractNum w:abstractNumId="16" w15:restartNumberingAfterBreak="0">
     <w:nsid w:val="6B585442"/>
     <w:multiLevelType w:val="multilevel"/>
     <w:tmpl w:val="7EC8219C"/>
@@ -6737,7 +7645,7 @@
       </w:rPr>
     </w:lvl>
   </w:abstractNum>
-  <w:abstractNum w:abstractNumId="14" w15:restartNumberingAfterBreak="0">
+  <w:abstractNum w:abstractNumId="17" w15:restartNumberingAfterBreak="0">
     <w:nsid w:val="70077B5F"/>
     <w:multiLevelType w:val="multilevel"/>
     <w:tmpl w:val="964ED854"/>
@@ -6850,7 +7758,7 @@
       </w:rPr>
     </w:lvl>
   </w:abstractNum>
-  <w:abstractNum w:abstractNumId="15" w15:restartNumberingAfterBreak="0">
+  <w:abstractNum w:abstractNumId="18" w15:restartNumberingAfterBreak="0">
     <w:nsid w:val="768401F4"/>
     <w:multiLevelType w:val="multilevel"/>
     <w:tmpl w:val="2CBE0150"/>
@@ -6964,52 +7872,61 @@
     </w:lvl>
   </w:abstractNum>
   <w:num w:numId="1" w16cid:durableId="1921208830">
-    <w:abstractNumId w:val="9"/>
+    <w:abstractNumId w:val="12"/>
   </w:num>
   <w:num w:numId="2" w16cid:durableId="1485968430">
-    <w:abstractNumId w:val="8"/>
+    <w:abstractNumId w:val="11"/>
   </w:num>
   <w:num w:numId="3" w16cid:durableId="1250388447">
-    <w:abstractNumId w:val="15"/>
+    <w:abstractNumId w:val="18"/>
   </w:num>
   <w:num w:numId="4" w16cid:durableId="958296617">
     <w:abstractNumId w:val="0"/>
   </w:num>
   <w:num w:numId="5" w16cid:durableId="658651092">
+    <w:abstractNumId w:val="3"/>
+  </w:num>
+  <w:num w:numId="6" w16cid:durableId="1791321910">
+    <w:abstractNumId w:val="13"/>
+  </w:num>
+  <w:num w:numId="7" w16cid:durableId="752244565">
+    <w:abstractNumId w:val="15"/>
+  </w:num>
+  <w:num w:numId="8" w16cid:durableId="302463588">
+    <w:abstractNumId w:val="16"/>
+  </w:num>
+  <w:num w:numId="9" w16cid:durableId="1617445919">
+    <w:abstractNumId w:val="10"/>
+  </w:num>
+  <w:num w:numId="10" w16cid:durableId="162360469">
     <w:abstractNumId w:val="2"/>
   </w:num>
-  <w:num w:numId="6" w16cid:durableId="1791321910">
-    <w:abstractNumId w:val="10"/>
+  <w:num w:numId="11" w16cid:durableId="551618096">
+    <w:abstractNumId w:val="6"/>
   </w:num>
-  <w:num w:numId="7" w16cid:durableId="752244565">
-    <w:abstractNumId w:val="12"/>
-  </w:num>
-  <w:num w:numId="8" w16cid:durableId="302463588">
-    <w:abstractNumId w:val="13"/>
-  </w:num>
-  <w:num w:numId="9" w16cid:durableId="1617445919">
+  <w:num w:numId="12" w16cid:durableId="128205719">
     <w:abstractNumId w:val="7"/>
   </w:num>
-  <w:num w:numId="10" w16cid:durableId="162360469">
+  <w:num w:numId="13" w16cid:durableId="41563869">
+    <w:abstractNumId w:val="14"/>
+  </w:num>
+  <w:num w:numId="14" w16cid:durableId="1180389859">
+    <w:abstractNumId w:val="4"/>
+  </w:num>
+  <w:num w:numId="15" w16cid:durableId="1310132751">
+    <w:abstractNumId w:val="17"/>
+  </w:num>
+  <w:num w:numId="16" w16cid:durableId="1703021479">
+    <w:abstractNumId w:val="5"/>
+  </w:num>
+  <w:num w:numId="17" w16cid:durableId="515048016">
+    <w:abstractNumId w:val="9"/>
+  </w:num>
+  <w:num w:numId="18" w16cid:durableId="1514998781">
     <w:abstractNumId w:val="1"/>
   </w:num>
-  <w:num w:numId="11" w16cid:durableId="551618096">
-    <w:abstractNumId w:val="5"/>
-  </w:num>
-  <w:num w:numId="12" w16cid:durableId="128205719">
-    <w:abstractNumId w:val="6"/>
-  </w:num>
-  <w:num w:numId="13" w16cid:durableId="41563869">
-    <w:abstractNumId w:val="11"/>
-  </w:num>
-  <w:num w:numId="14" w16cid:durableId="1180389859">
-    <w:abstractNumId w:val="3"/>
-  </w:num>
-  <w:num w:numId="15" w16cid:durableId="1310132751">
-    <w:abstractNumId w:val="14"/>
-  </w:num>
-  <w:num w:numId="16" w16cid:durableId="1703021479">
-    <w:abstractNumId w:val="4"/>
+  <w:num w:numId="19" w16cid:durableId="509879087">
+    <w:abstractNumId w:val="8"/>
   </w:num>
 </w:numbering>
 </file>

</xml_diff>

<commit_message>
Levantamento de Requistos Funcionais e Não Funcionais realizado no Esqueleto do Documento de Requisitos e leve ajuste no Documento de Visão
</commit_message>
<xml_diff>
--- a/Documento de Visão - APS 2025.1.docx
+++ b/Documento de Visão - APS 2025.1.docx
@@ -291,17 +291,8 @@
           <w:sz w:val="24"/>
           <w:szCs w:val="24"/>
         </w:rPr>
-        <w:t xml:space="preserve">Victor </w:t>
+        <w:t>Victor Richelly</w:t>
       </w:r>
-      <w:proofErr w:type="spellStart"/>
-      <w:r>
-        <w:rPr>
-          <w:sz w:val="24"/>
-          <w:szCs w:val="24"/>
-        </w:rPr>
-        <w:t>Richelly</w:t>
-      </w:r>
-      <w:proofErr w:type="spellEnd"/>
     </w:p>
     <w:p>
       <w:pPr>
@@ -1863,8 +1854,9 @@
     <w:tbl>
       <w:tblPr>
         <w:tblStyle w:val="a0"/>
-        <w:tblpPr w:leftFromText="180" w:rightFromText="180" w:topFromText="180" w:bottomFromText="180" w:vertAnchor="text"/>
+        <w:tblpPr w:leftFromText="180" w:rightFromText="180" w:topFromText="180" w:bottomFromText="180" w:vertAnchor="text" w:tblpXSpec="center"/>
         <w:tblW w:w="9405" w:type="dxa"/>
+        <w:jc w:val="center"/>
         <w:tblInd w:w="0" w:type="dxa"/>
         <w:tblBorders>
           <w:top w:val="single" w:sz="8" w:space="0" w:color="000000"/>
@@ -1883,16 +1875,20 @@
         <w:gridCol w:w="3210"/>
       </w:tblGrid>
       <w:tr>
+        <w:trPr>
+          <w:jc w:val="center"/>
+        </w:trPr>
         <w:tc>
           <w:tcPr>
             <w:tcW w:w="2100" w:type="dxa"/>
             <w:shd w:val="clear" w:color="auto" w:fill="B7B7B7"/>
+            <w:vAlign w:val="center"/>
           </w:tcPr>
           <w:p>
             <w:pPr>
               <w:widowControl w:val="0"/>
               <w:spacing w:before="200" w:after="200" w:line="360" w:lineRule="auto"/>
-              <w:jc w:val="both"/>
+              <w:jc w:val="center"/>
               <w:rPr>
                 <w:b/>
                 <w:sz w:val="24"/>
@@ -1914,12 +1910,13 @@
           <w:tcPr>
             <w:tcW w:w="4095" w:type="dxa"/>
             <w:shd w:val="clear" w:color="auto" w:fill="B7B7B7"/>
+            <w:vAlign w:val="center"/>
           </w:tcPr>
           <w:p>
             <w:pPr>
               <w:widowControl w:val="0"/>
               <w:spacing w:before="200" w:after="200" w:line="360" w:lineRule="auto"/>
-              <w:jc w:val="both"/>
+              <w:jc w:val="center"/>
               <w:rPr>
                 <w:b/>
                 <w:sz w:val="24"/>
@@ -1932,7 +1929,15 @@
                 <w:sz w:val="24"/>
                 <w:szCs w:val="24"/>
               </w:rPr>
-              <w:t>Descrição</w:t>
+              <w:t>Descriçã</w:t>
+            </w:r>
+            <w:r>
+              <w:rPr>
+                <w:b/>
+                <w:sz w:val="24"/>
+                <w:szCs w:val="24"/>
+              </w:rPr>
+              <w:t>o</w:t>
             </w:r>
           </w:p>
         </w:tc>
@@ -1940,12 +1945,13 @@
           <w:tcPr>
             <w:tcW w:w="3210" w:type="dxa"/>
             <w:shd w:val="clear" w:color="auto" w:fill="B7B7B7"/>
+            <w:vAlign w:val="center"/>
           </w:tcPr>
           <w:p>
             <w:pPr>
               <w:widowControl w:val="0"/>
               <w:spacing w:before="200" w:after="200" w:line="360" w:lineRule="auto"/>
-              <w:jc w:val="both"/>
+              <w:jc w:val="center"/>
               <w:rPr>
                 <w:b/>
                 <w:sz w:val="24"/>
@@ -1964,15 +1970,19 @@
         </w:tc>
       </w:tr>
       <w:tr>
+        <w:trPr>
+          <w:jc w:val="center"/>
+        </w:trPr>
         <w:tc>
           <w:tcPr>
             <w:tcW w:w="2100" w:type="dxa"/>
+            <w:vAlign w:val="center"/>
           </w:tcPr>
           <w:p>
             <w:pPr>
               <w:widowControl w:val="0"/>
               <w:spacing w:before="200" w:after="200" w:line="360" w:lineRule="auto"/>
-              <w:jc w:val="both"/>
+              <w:jc w:val="center"/>
               <w:rPr>
                 <w:sz w:val="24"/>
                 <w:szCs w:val="24"/>
@@ -1990,12 +2000,13 @@
         <w:tc>
           <w:tcPr>
             <w:tcW w:w="4095" w:type="dxa"/>
+            <w:vAlign w:val="center"/>
           </w:tcPr>
           <w:p>
             <w:pPr>
               <w:widowControl w:val="0"/>
               <w:spacing w:before="200" w:after="200" w:line="360" w:lineRule="auto"/>
-              <w:jc w:val="both"/>
+              <w:jc w:val="center"/>
               <w:rPr>
                 <w:sz w:val="24"/>
                 <w:szCs w:val="24"/>
@@ -2013,6 +2024,7 @@
         <w:tc>
           <w:tcPr>
             <w:tcW w:w="3210" w:type="dxa"/>
+            <w:vAlign w:val="center"/>
           </w:tcPr>
           <w:p>
             <w:pPr>
@@ -2022,7 +2034,7 @@
               </w:numPr>
               <w:spacing w:before="200" w:after="200" w:line="360" w:lineRule="auto"/>
               <w:ind w:left="425"/>
-              <w:jc w:val="both"/>
+              <w:jc w:val="center"/>
               <w:rPr>
                 <w:sz w:val="24"/>
                 <w:szCs w:val="24"/>
@@ -2039,15 +2051,19 @@
         </w:tc>
       </w:tr>
       <w:tr>
+        <w:trPr>
+          <w:jc w:val="center"/>
+        </w:trPr>
         <w:tc>
           <w:tcPr>
             <w:tcW w:w="2100" w:type="dxa"/>
+            <w:vAlign w:val="center"/>
           </w:tcPr>
           <w:p>
             <w:pPr>
               <w:widowControl w:val="0"/>
               <w:spacing w:before="200" w:after="200" w:line="360" w:lineRule="auto"/>
-              <w:jc w:val="both"/>
+              <w:jc w:val="center"/>
               <w:rPr>
                 <w:sz w:val="24"/>
                 <w:szCs w:val="24"/>
@@ -2065,12 +2081,13 @@
         <w:tc>
           <w:tcPr>
             <w:tcW w:w="4095" w:type="dxa"/>
+            <w:vAlign w:val="center"/>
           </w:tcPr>
           <w:p>
             <w:pPr>
               <w:widowControl w:val="0"/>
               <w:spacing w:before="200" w:after="200" w:line="360" w:lineRule="auto"/>
-              <w:jc w:val="both"/>
+              <w:jc w:val="center"/>
               <w:rPr>
                 <w:sz w:val="24"/>
                 <w:szCs w:val="24"/>
@@ -2081,20 +2098,21 @@
                 <w:sz w:val="24"/>
                 <w:szCs w:val="24"/>
               </w:rPr>
-              <w:t>Pode se candidatar às atividades acadêmicas (Monitoria, Estágio, TCC) e gerenciar seu progresso dentro dessas modalidade</w:t>
-            </w:r>
-            <w:r>
-              <w:rPr>
-                <w:sz w:val="24"/>
-                <w:szCs w:val="24"/>
-              </w:rPr>
-              <w:t>s.</w:t>
+              <w:t>Pode se candidatar às atividades acadêmicas (Monitoria, Estágio, TCC)</w:t>
+            </w:r>
+            <w:r>
+              <w:rPr>
+                <w:sz w:val="24"/>
+                <w:szCs w:val="24"/>
+              </w:rPr>
+              <w:t>.</w:t>
             </w:r>
           </w:p>
         </w:tc>
         <w:tc>
           <w:tcPr>
             <w:tcW w:w="3210" w:type="dxa"/>
+            <w:vAlign w:val="center"/>
           </w:tcPr>
           <w:p>
             <w:pPr>
@@ -2104,7 +2122,7 @@
               </w:numPr>
               <w:spacing w:before="200" w:after="200" w:line="360" w:lineRule="auto"/>
               <w:ind w:left="425"/>
-              <w:jc w:val="both"/>
+              <w:jc w:val="center"/>
               <w:rPr>
                 <w:sz w:val="24"/>
                 <w:szCs w:val="24"/>
@@ -2133,7 +2151,7 @@
               </w:numPr>
               <w:spacing w:before="200" w:after="200" w:line="360" w:lineRule="auto"/>
               <w:ind w:left="425"/>
-              <w:jc w:val="both"/>
+              <w:jc w:val="center"/>
               <w:rPr>
                 <w:sz w:val="24"/>
                 <w:szCs w:val="24"/>
@@ -2162,7 +2180,7 @@
               </w:numPr>
               <w:spacing w:before="200" w:after="200" w:line="360" w:lineRule="auto"/>
               <w:ind w:left="425"/>
-              <w:jc w:val="both"/>
+              <w:jc w:val="center"/>
               <w:rPr>
                 <w:sz w:val="24"/>
                 <w:szCs w:val="24"/>
@@ -2179,15 +2197,19 @@
         </w:tc>
       </w:tr>
       <w:tr>
+        <w:trPr>
+          <w:jc w:val="center"/>
+        </w:trPr>
         <w:tc>
           <w:tcPr>
             <w:tcW w:w="2100" w:type="dxa"/>
+            <w:vAlign w:val="center"/>
           </w:tcPr>
           <w:p>
             <w:pPr>
               <w:widowControl w:val="0"/>
               <w:spacing w:before="200" w:after="200" w:line="360" w:lineRule="auto"/>
-              <w:jc w:val="both"/>
+              <w:jc w:val="center"/>
               <w:rPr>
                 <w:sz w:val="24"/>
                 <w:szCs w:val="24"/>
@@ -2205,12 +2227,13 @@
         <w:tc>
           <w:tcPr>
             <w:tcW w:w="4095" w:type="dxa"/>
+            <w:vAlign w:val="center"/>
           </w:tcPr>
           <w:p>
             <w:pPr>
               <w:widowControl w:val="0"/>
               <w:spacing w:before="200" w:after="200" w:line="360" w:lineRule="auto"/>
-              <w:jc w:val="both"/>
+              <w:jc w:val="center"/>
               <w:rPr>
                 <w:sz w:val="24"/>
                 <w:szCs w:val="24"/>
@@ -2228,6 +2251,7 @@
         <w:tc>
           <w:tcPr>
             <w:tcW w:w="3210" w:type="dxa"/>
+            <w:vAlign w:val="center"/>
           </w:tcPr>
           <w:p>
             <w:pPr>
@@ -2237,7 +2261,7 @@
               </w:numPr>
               <w:spacing w:before="200" w:after="200" w:line="360" w:lineRule="auto"/>
               <w:ind w:left="425"/>
-              <w:jc w:val="both"/>
+              <w:jc w:val="center"/>
               <w:rPr>
                 <w:sz w:val="24"/>
                 <w:szCs w:val="24"/>
@@ -2266,7 +2290,7 @@
               </w:numPr>
               <w:spacing w:before="200" w:after="200" w:line="360" w:lineRule="auto"/>
               <w:ind w:left="425"/>
-              <w:jc w:val="both"/>
+              <w:jc w:val="center"/>
               <w:rPr>
                 <w:sz w:val="24"/>
                 <w:szCs w:val="24"/>
@@ -2295,7 +2319,7 @@
               </w:numPr>
               <w:spacing w:before="200" w:after="200" w:line="360" w:lineRule="auto"/>
               <w:ind w:left="425"/>
-              <w:jc w:val="both"/>
+              <w:jc w:val="center"/>
               <w:rPr>
                 <w:sz w:val="24"/>
                 <w:szCs w:val="24"/>
@@ -2313,15 +2337,19 @@
         </w:tc>
       </w:tr>
       <w:tr>
+        <w:trPr>
+          <w:jc w:val="center"/>
+        </w:trPr>
         <w:tc>
           <w:tcPr>
             <w:tcW w:w="2100" w:type="dxa"/>
+            <w:vAlign w:val="center"/>
           </w:tcPr>
           <w:p>
             <w:pPr>
               <w:widowControl w:val="0"/>
               <w:spacing w:before="200" w:after="200" w:line="360" w:lineRule="auto"/>
-              <w:jc w:val="both"/>
+              <w:jc w:val="center"/>
               <w:rPr>
                 <w:sz w:val="24"/>
                 <w:szCs w:val="24"/>
@@ -2340,12 +2368,13 @@
         <w:tc>
           <w:tcPr>
             <w:tcW w:w="4095" w:type="dxa"/>
+            <w:vAlign w:val="center"/>
           </w:tcPr>
           <w:p>
             <w:pPr>
               <w:widowControl w:val="0"/>
               <w:spacing w:before="200" w:after="200" w:line="360" w:lineRule="auto"/>
-              <w:jc w:val="both"/>
+              <w:jc w:val="center"/>
               <w:rPr>
                 <w:sz w:val="24"/>
                 <w:szCs w:val="24"/>
@@ -2363,6 +2392,7 @@
         <w:tc>
           <w:tcPr>
             <w:tcW w:w="3210" w:type="dxa"/>
+            <w:vAlign w:val="center"/>
           </w:tcPr>
           <w:p>
             <w:pPr>
@@ -2372,7 +2402,7 @@
               </w:numPr>
               <w:spacing w:before="200" w:after="200" w:line="360" w:lineRule="auto"/>
               <w:ind w:left="425"/>
-              <w:jc w:val="both"/>
+              <w:jc w:val="center"/>
               <w:rPr>
                 <w:sz w:val="24"/>
                 <w:szCs w:val="24"/>
@@ -2401,7 +2431,7 @@
               </w:numPr>
               <w:spacing w:before="200" w:after="200" w:line="360" w:lineRule="auto"/>
               <w:ind w:left="425"/>
-              <w:jc w:val="both"/>
+              <w:jc w:val="center"/>
               <w:rPr>
                 <w:sz w:val="24"/>
                 <w:szCs w:val="24"/>
@@ -2430,7 +2460,7 @@
               </w:numPr>
               <w:spacing w:before="200" w:after="200" w:line="360" w:lineRule="auto"/>
               <w:ind w:left="425"/>
-              <w:jc w:val="both"/>
+              <w:jc w:val="center"/>
               <w:rPr>
                 <w:sz w:val="24"/>
                 <w:szCs w:val="24"/>
@@ -2447,15 +2477,19 @@
         </w:tc>
       </w:tr>
       <w:tr>
+        <w:trPr>
+          <w:jc w:val="center"/>
+        </w:trPr>
         <w:tc>
           <w:tcPr>
             <w:tcW w:w="2100" w:type="dxa"/>
+            <w:vAlign w:val="center"/>
           </w:tcPr>
           <w:p>
             <w:pPr>
               <w:widowControl w:val="0"/>
               <w:spacing w:before="200" w:after="200" w:line="360" w:lineRule="auto"/>
-              <w:jc w:val="both"/>
+              <w:jc w:val="center"/>
               <w:rPr>
                 <w:sz w:val="24"/>
                 <w:szCs w:val="24"/>
@@ -2473,12 +2507,13 @@
         <w:tc>
           <w:tcPr>
             <w:tcW w:w="4095" w:type="dxa"/>
+            <w:vAlign w:val="center"/>
           </w:tcPr>
           <w:p>
             <w:pPr>
               <w:widowControl w:val="0"/>
               <w:spacing w:before="200" w:after="200" w:line="360" w:lineRule="auto"/>
-              <w:jc w:val="both"/>
+              <w:jc w:val="center"/>
               <w:rPr>
                 <w:sz w:val="24"/>
                 <w:szCs w:val="24"/>
@@ -2496,6 +2531,7 @@
         <w:tc>
           <w:tcPr>
             <w:tcW w:w="3210" w:type="dxa"/>
+            <w:vAlign w:val="center"/>
           </w:tcPr>
           <w:p>
             <w:pPr>
@@ -2505,7 +2541,7 @@
               </w:numPr>
               <w:spacing w:before="200" w:after="200" w:line="360" w:lineRule="auto"/>
               <w:ind w:left="425"/>
-              <w:jc w:val="both"/>
+              <w:jc w:val="center"/>
               <w:rPr>
                 <w:sz w:val="24"/>
                 <w:szCs w:val="24"/>
@@ -2534,7 +2570,7 @@
               </w:numPr>
               <w:spacing w:before="200" w:after="200" w:line="360" w:lineRule="auto"/>
               <w:ind w:left="425"/>
-              <w:jc w:val="both"/>
+              <w:jc w:val="center"/>
               <w:rPr>
                 <w:sz w:val="24"/>
                 <w:szCs w:val="24"/>
@@ -2563,7 +2599,7 @@
               </w:numPr>
               <w:spacing w:before="200" w:after="200" w:line="360" w:lineRule="auto"/>
               <w:ind w:left="425"/>
-              <w:jc w:val="both"/>
+              <w:jc w:val="center"/>
               <w:rPr>
                 <w:sz w:val="24"/>
                 <w:szCs w:val="24"/>
@@ -2580,15 +2616,19 @@
         </w:tc>
       </w:tr>
       <w:tr>
+        <w:trPr>
+          <w:jc w:val="center"/>
+        </w:trPr>
         <w:tc>
           <w:tcPr>
             <w:tcW w:w="2100" w:type="dxa"/>
+            <w:vAlign w:val="center"/>
           </w:tcPr>
           <w:p>
             <w:pPr>
               <w:widowControl w:val="0"/>
               <w:spacing w:before="200" w:after="200" w:line="360" w:lineRule="auto"/>
-              <w:jc w:val="both"/>
+              <w:jc w:val="center"/>
               <w:rPr>
                 <w:sz w:val="24"/>
                 <w:szCs w:val="24"/>
@@ -2599,19 +2639,20 @@
                 <w:sz w:val="24"/>
                 <w:szCs w:val="24"/>
               </w:rPr>
-              <w:t>Professor Orientador</w:t>
+              <w:t>Professor</w:t>
             </w:r>
           </w:p>
         </w:tc>
         <w:tc>
           <w:tcPr>
             <w:tcW w:w="4095" w:type="dxa"/>
+            <w:vAlign w:val="center"/>
           </w:tcPr>
           <w:p>
             <w:pPr>
               <w:widowControl w:val="0"/>
               <w:spacing w:before="200" w:after="200" w:line="360" w:lineRule="auto"/>
-              <w:jc w:val="both"/>
+              <w:jc w:val="center"/>
               <w:rPr>
                 <w:sz w:val="24"/>
                 <w:szCs w:val="24"/>
@@ -2629,6 +2670,7 @@
         <w:tc>
           <w:tcPr>
             <w:tcW w:w="3210" w:type="dxa"/>
+            <w:vAlign w:val="center"/>
           </w:tcPr>
           <w:p>
             <w:pPr>
@@ -2638,7 +2680,7 @@
               </w:numPr>
               <w:spacing w:before="200" w:after="200" w:line="360" w:lineRule="auto"/>
               <w:ind w:left="425"/>
-              <w:jc w:val="both"/>
+              <w:jc w:val="center"/>
               <w:rPr>
                 <w:sz w:val="24"/>
                 <w:szCs w:val="24"/>
@@ -2649,7 +2691,7 @@
                 <w:sz w:val="24"/>
                 <w:szCs w:val="24"/>
               </w:rPr>
-              <w:t xml:space="preserve">Avaliar os relatórios e trabalhos submetidos por monitores, estagiários ou autores de TCC sob sua </w:t>
+              <w:t xml:space="preserve">Avaliar os relatórios e trabalhos submetidos por monitores, estagiários ou autores </w:t>
             </w:r>
             <w:r>
               <w:rPr>
@@ -2657,7 +2699,7 @@
                 <w:szCs w:val="24"/>
               </w:rPr>
               <w:lastRenderedPageBreak/>
-              <w:t>orientação;</w:t>
+              <w:t>de TCC sob sua orientação;</w:t>
             </w:r>
             <w:r>
               <w:rPr>
@@ -2675,7 +2717,7 @@
               </w:numPr>
               <w:spacing w:before="200" w:after="200" w:line="360" w:lineRule="auto"/>
               <w:ind w:left="425"/>
-              <w:jc w:val="both"/>
+              <w:jc w:val="center"/>
               <w:rPr>
                 <w:sz w:val="24"/>
                 <w:szCs w:val="24"/>
@@ -2692,15 +2734,19 @@
         </w:tc>
       </w:tr>
       <w:tr>
+        <w:trPr>
+          <w:jc w:val="center"/>
+        </w:trPr>
         <w:tc>
           <w:tcPr>
             <w:tcW w:w="2100" w:type="dxa"/>
+            <w:vAlign w:val="center"/>
           </w:tcPr>
           <w:p>
             <w:pPr>
               <w:widowControl w:val="0"/>
               <w:spacing w:before="200" w:after="200" w:line="360" w:lineRule="auto"/>
-              <w:jc w:val="both"/>
+              <w:jc w:val="center"/>
               <w:rPr>
                 <w:sz w:val="24"/>
                 <w:szCs w:val="24"/>
@@ -2719,12 +2765,13 @@
         <w:tc>
           <w:tcPr>
             <w:tcW w:w="4095" w:type="dxa"/>
+            <w:vAlign w:val="center"/>
           </w:tcPr>
           <w:p>
             <w:pPr>
               <w:widowControl w:val="0"/>
               <w:spacing w:before="200" w:after="200" w:line="360" w:lineRule="auto"/>
-              <w:jc w:val="both"/>
+              <w:jc w:val="center"/>
               <w:rPr>
                 <w:sz w:val="24"/>
                 <w:szCs w:val="24"/>
@@ -2742,6 +2789,7 @@
         <w:tc>
           <w:tcPr>
             <w:tcW w:w="3210" w:type="dxa"/>
+            <w:vAlign w:val="center"/>
           </w:tcPr>
           <w:p>
             <w:pPr>
@@ -2751,7 +2799,7 @@
               </w:numPr>
               <w:spacing w:before="200" w:after="200" w:line="360" w:lineRule="auto"/>
               <w:ind w:left="425"/>
-              <w:jc w:val="both"/>
+              <w:jc w:val="center"/>
               <w:rPr>
                 <w:sz w:val="24"/>
                 <w:szCs w:val="24"/>
@@ -2773,7 +2821,7 @@
               </w:numPr>
               <w:spacing w:before="200" w:after="200" w:line="360" w:lineRule="auto"/>
               <w:ind w:left="425"/>
-              <w:jc w:val="both"/>
+              <w:jc w:val="center"/>
               <w:rPr>
                 <w:sz w:val="24"/>
                 <w:szCs w:val="24"/>
@@ -2783,15 +2831,19 @@
         </w:tc>
       </w:tr>
       <w:tr>
+        <w:trPr>
+          <w:jc w:val="center"/>
+        </w:trPr>
         <w:tc>
           <w:tcPr>
             <w:tcW w:w="2100" w:type="dxa"/>
+            <w:vAlign w:val="center"/>
           </w:tcPr>
           <w:p>
             <w:pPr>
               <w:widowControl w:val="0"/>
               <w:spacing w:before="200" w:after="200" w:line="360" w:lineRule="auto"/>
-              <w:jc w:val="both"/>
+              <w:jc w:val="center"/>
               <w:rPr>
                 <w:sz w:val="24"/>
                 <w:szCs w:val="24"/>
@@ -2809,12 +2861,13 @@
         <w:tc>
           <w:tcPr>
             <w:tcW w:w="4095" w:type="dxa"/>
+            <w:vAlign w:val="center"/>
           </w:tcPr>
           <w:p>
             <w:pPr>
               <w:widowControl w:val="0"/>
               <w:spacing w:before="200" w:after="200" w:line="360" w:lineRule="auto"/>
-              <w:jc w:val="both"/>
+              <w:jc w:val="center"/>
               <w:rPr>
                 <w:sz w:val="24"/>
                 <w:szCs w:val="24"/>
@@ -2832,6 +2885,7 @@
         <w:tc>
           <w:tcPr>
             <w:tcW w:w="3210" w:type="dxa"/>
+            <w:vAlign w:val="center"/>
           </w:tcPr>
           <w:p>
             <w:pPr>
@@ -2841,7 +2895,7 @@
               </w:numPr>
               <w:spacing w:before="200" w:after="200" w:line="360" w:lineRule="auto"/>
               <w:ind w:left="425"/>
-              <w:jc w:val="both"/>
+              <w:jc w:val="center"/>
               <w:rPr>
                 <w:sz w:val="24"/>
                 <w:szCs w:val="24"/>
@@ -2863,7 +2917,7 @@
               </w:numPr>
               <w:spacing w:before="200" w:after="200" w:line="360" w:lineRule="auto"/>
               <w:ind w:left="425"/>
-              <w:jc w:val="both"/>
+              <w:jc w:val="center"/>
               <w:rPr>
                 <w:sz w:val="24"/>
                 <w:szCs w:val="24"/>
@@ -2902,11 +2956,11 @@
         <w:t>Necessidades de Usuários</w:t>
       </w:r>
     </w:p>
-    <w:p/>
     <w:tbl>
       <w:tblPr>
         <w:tblStyle w:val="a1"/>
         <w:tblW w:w="9463" w:type="dxa"/>
+        <w:jc w:val="center"/>
         <w:tblInd w:w="0" w:type="dxa"/>
         <w:tblBorders>
           <w:top w:val="single" w:sz="8" w:space="0" w:color="000000"/>
@@ -2926,6 +2980,7 @@
       <w:tr>
         <w:trPr>
           <w:trHeight w:val="300"/>
+          <w:jc w:val="center"/>
         </w:trPr>
         <w:tc>
           <w:tcPr>
@@ -2937,6 +2992,7 @@
               <w:bottom w:w="100" w:type="dxa"/>
               <w:right w:w="100" w:type="dxa"/>
             </w:tcMar>
+            <w:vAlign w:val="center"/>
           </w:tcPr>
           <w:p>
             <w:pPr>
@@ -2949,6 +3005,7 @@
                 <w:between w:val="nil"/>
               </w:pBdr>
               <w:spacing w:line="240" w:lineRule="auto"/>
+              <w:jc w:val="center"/>
               <w:rPr>
                 <w:b/>
                 <w:sz w:val="24"/>
@@ -2975,6 +3032,7 @@
               <w:bottom w:w="100" w:type="dxa"/>
               <w:right w:w="100" w:type="dxa"/>
             </w:tcMar>
+            <w:vAlign w:val="center"/>
           </w:tcPr>
           <w:p>
             <w:pPr>
@@ -2987,6 +3045,7 @@
                 <w:between w:val="nil"/>
               </w:pBdr>
               <w:spacing w:line="240" w:lineRule="auto"/>
+              <w:jc w:val="center"/>
               <w:rPr>
                 <w:b/>
                 <w:sz w:val="24"/>
@@ -3007,6 +3066,7 @@
       <w:tr>
         <w:trPr>
           <w:trHeight w:val="1306"/>
+          <w:jc w:val="center"/>
         </w:trPr>
         <w:tc>
           <w:tcPr>
@@ -3017,6 +3077,7 @@
               <w:bottom w:w="100" w:type="dxa"/>
               <w:right w:w="100" w:type="dxa"/>
             </w:tcMar>
+            <w:vAlign w:val="center"/>
           </w:tcPr>
           <w:p>
             <w:pPr>
@@ -3029,7 +3090,7 @@
                 <w:between w:val="nil"/>
               </w:pBdr>
               <w:spacing w:line="360" w:lineRule="auto"/>
-              <w:jc w:val="both"/>
+              <w:jc w:val="center"/>
               <w:rPr>
                 <w:sz w:val="24"/>
                 <w:szCs w:val="24"/>
@@ -3053,6 +3114,7 @@
               <w:bottom w:w="100" w:type="dxa"/>
               <w:right w:w="100" w:type="dxa"/>
             </w:tcMar>
+            <w:vAlign w:val="center"/>
           </w:tcPr>
           <w:p>
             <w:pPr>
@@ -3065,7 +3127,7 @@
                 <w:between w:val="nil"/>
               </w:pBdr>
               <w:spacing w:line="360" w:lineRule="auto"/>
-              <w:jc w:val="both"/>
+              <w:jc w:val="center"/>
               <w:rPr>
                 <w:sz w:val="24"/>
                 <w:szCs w:val="24"/>
@@ -3077,6 +3139,13 @@
                 <w:szCs w:val="24"/>
               </w:rPr>
               <w:t>Sistema intuitivo que permita acesso e gerenciamento de solicitações, entregas dos alunos e documentações</w:t>
+            </w:r>
+            <w:r>
+              <w:rPr>
+                <w:sz w:val="24"/>
+                <w:szCs w:val="24"/>
+              </w:rPr>
+              <w:t>.</w:t>
             </w:r>
           </w:p>
         </w:tc>
@@ -3084,6 +3153,7 @@
       <w:tr>
         <w:trPr>
           <w:trHeight w:val="1306"/>
+          <w:jc w:val="center"/>
         </w:trPr>
         <w:tc>
           <w:tcPr>
@@ -3094,6 +3164,7 @@
               <w:bottom w:w="100" w:type="dxa"/>
               <w:right w:w="100" w:type="dxa"/>
             </w:tcMar>
+            <w:vAlign w:val="center"/>
           </w:tcPr>
           <w:p>
             <w:pPr>
@@ -3106,7 +3177,7 @@
                 <w:between w:val="nil"/>
               </w:pBdr>
               <w:spacing w:line="360" w:lineRule="auto"/>
-              <w:jc w:val="both"/>
+              <w:jc w:val="center"/>
               <w:rPr>
                 <w:sz w:val="24"/>
                 <w:szCs w:val="24"/>
@@ -3130,6 +3201,7 @@
               <w:bottom w:w="100" w:type="dxa"/>
               <w:right w:w="100" w:type="dxa"/>
             </w:tcMar>
+            <w:vAlign w:val="center"/>
           </w:tcPr>
           <w:p>
             <w:pPr>
@@ -3142,7 +3214,7 @@
                 <w:between w:val="nil"/>
               </w:pBdr>
               <w:spacing w:line="360" w:lineRule="auto"/>
-              <w:jc w:val="both"/>
+              <w:jc w:val="center"/>
               <w:rPr>
                 <w:sz w:val="24"/>
                 <w:szCs w:val="24"/>
@@ -3154,6 +3226,421 @@
                 <w:szCs w:val="24"/>
               </w:rPr>
               <w:t>Sistema intuitivo que permita o envio de solicitações e entrega de trabalhos e documentações</w:t>
+            </w:r>
+            <w:r>
+              <w:rPr>
+                <w:sz w:val="24"/>
+                <w:szCs w:val="24"/>
+              </w:rPr>
+              <w:t>.</w:t>
+            </w:r>
+          </w:p>
+        </w:tc>
+      </w:tr>
+      <w:tr>
+        <w:trPr>
+          <w:trHeight w:val="1306"/>
+          <w:jc w:val="center"/>
+        </w:trPr>
+        <w:tc>
+          <w:tcPr>
+            <w:tcW w:w="4731" w:type="dxa"/>
+            <w:tcMar>
+              <w:top w:w="100" w:type="dxa"/>
+              <w:left w:w="100" w:type="dxa"/>
+              <w:bottom w:w="100" w:type="dxa"/>
+              <w:right w:w="100" w:type="dxa"/>
+            </w:tcMar>
+            <w:vAlign w:val="center"/>
+          </w:tcPr>
+          <w:p>
+            <w:pPr>
+              <w:widowControl w:val="0"/>
+              <w:pBdr>
+                <w:top w:val="nil"/>
+                <w:left w:val="nil"/>
+                <w:bottom w:val="nil"/>
+                <w:right w:val="nil"/>
+                <w:between w:val="nil"/>
+              </w:pBdr>
+              <w:spacing w:line="360" w:lineRule="auto"/>
+              <w:jc w:val="center"/>
+              <w:rPr>
+                <w:sz w:val="24"/>
+                <w:szCs w:val="24"/>
+              </w:rPr>
+            </w:pPr>
+            <w:r>
+              <w:rPr>
+                <w:sz w:val="24"/>
+                <w:szCs w:val="24"/>
+              </w:rPr>
+              <w:lastRenderedPageBreak/>
+              <w:t>Monitores</w:t>
+            </w:r>
+          </w:p>
+        </w:tc>
+        <w:tc>
+          <w:tcPr>
+            <w:tcW w:w="4732" w:type="dxa"/>
+            <w:tcMar>
+              <w:top w:w="100" w:type="dxa"/>
+              <w:left w:w="100" w:type="dxa"/>
+              <w:bottom w:w="100" w:type="dxa"/>
+              <w:right w:w="100" w:type="dxa"/>
+            </w:tcMar>
+            <w:vAlign w:val="center"/>
+          </w:tcPr>
+          <w:p>
+            <w:pPr>
+              <w:widowControl w:val="0"/>
+              <w:pBdr>
+                <w:top w:val="nil"/>
+                <w:left w:val="nil"/>
+                <w:bottom w:val="nil"/>
+                <w:right w:val="nil"/>
+                <w:between w:val="nil"/>
+              </w:pBdr>
+              <w:spacing w:line="360" w:lineRule="auto"/>
+              <w:jc w:val="center"/>
+              <w:rPr>
+                <w:sz w:val="24"/>
+                <w:szCs w:val="24"/>
+              </w:rPr>
+            </w:pPr>
+            <w:r>
+              <w:rPr>
+                <w:sz w:val="24"/>
+                <w:szCs w:val="24"/>
+              </w:rPr>
+              <w:t>Sistema que permita envio de relatórios de monitoria e acompanhamento da avaliação</w:t>
+            </w:r>
+            <w:r>
+              <w:rPr>
+                <w:sz w:val="24"/>
+                <w:szCs w:val="24"/>
+              </w:rPr>
+              <w:t>.</w:t>
+            </w:r>
+          </w:p>
+        </w:tc>
+      </w:tr>
+      <w:tr>
+        <w:trPr>
+          <w:trHeight w:val="1306"/>
+          <w:jc w:val="center"/>
+        </w:trPr>
+        <w:tc>
+          <w:tcPr>
+            <w:tcW w:w="4731" w:type="dxa"/>
+            <w:tcMar>
+              <w:top w:w="100" w:type="dxa"/>
+              <w:left w:w="100" w:type="dxa"/>
+              <w:bottom w:w="100" w:type="dxa"/>
+              <w:right w:w="100" w:type="dxa"/>
+            </w:tcMar>
+            <w:vAlign w:val="center"/>
+          </w:tcPr>
+          <w:p>
+            <w:pPr>
+              <w:widowControl w:val="0"/>
+              <w:pBdr>
+                <w:top w:val="nil"/>
+                <w:left w:val="nil"/>
+                <w:bottom w:val="nil"/>
+                <w:right w:val="nil"/>
+                <w:between w:val="nil"/>
+              </w:pBdr>
+              <w:spacing w:line="360" w:lineRule="auto"/>
+              <w:jc w:val="center"/>
+              <w:rPr>
+                <w:sz w:val="24"/>
+                <w:szCs w:val="24"/>
+              </w:rPr>
+            </w:pPr>
+            <w:r>
+              <w:rPr>
+                <w:sz w:val="24"/>
+                <w:szCs w:val="24"/>
+              </w:rPr>
+              <w:t>Estagiários</w:t>
+            </w:r>
+          </w:p>
+        </w:tc>
+        <w:tc>
+          <w:tcPr>
+            <w:tcW w:w="4732" w:type="dxa"/>
+            <w:tcMar>
+              <w:top w:w="100" w:type="dxa"/>
+              <w:left w:w="100" w:type="dxa"/>
+              <w:bottom w:w="100" w:type="dxa"/>
+              <w:right w:w="100" w:type="dxa"/>
+            </w:tcMar>
+            <w:vAlign w:val="center"/>
+          </w:tcPr>
+          <w:p>
+            <w:pPr>
+              <w:widowControl w:val="0"/>
+              <w:pBdr>
+                <w:top w:val="nil"/>
+                <w:left w:val="nil"/>
+                <w:bottom w:val="nil"/>
+                <w:right w:val="nil"/>
+                <w:between w:val="nil"/>
+              </w:pBdr>
+              <w:spacing w:line="360" w:lineRule="auto"/>
+              <w:jc w:val="center"/>
+              <w:rPr>
+                <w:sz w:val="24"/>
+                <w:szCs w:val="24"/>
+              </w:rPr>
+            </w:pPr>
+            <w:r>
+              <w:rPr>
+                <w:sz w:val="24"/>
+                <w:szCs w:val="24"/>
+              </w:rPr>
+              <w:t>Plataforma que permita registrar atividades, submeter relatórios e acompanhar devolutivas.</w:t>
+            </w:r>
+          </w:p>
+        </w:tc>
+      </w:tr>
+      <w:tr>
+        <w:trPr>
+          <w:trHeight w:val="1306"/>
+          <w:jc w:val="center"/>
+        </w:trPr>
+        <w:tc>
+          <w:tcPr>
+            <w:tcW w:w="4731" w:type="dxa"/>
+            <w:tcMar>
+              <w:top w:w="100" w:type="dxa"/>
+              <w:left w:w="100" w:type="dxa"/>
+              <w:bottom w:w="100" w:type="dxa"/>
+              <w:right w:w="100" w:type="dxa"/>
+            </w:tcMar>
+            <w:vAlign w:val="center"/>
+          </w:tcPr>
+          <w:p>
+            <w:pPr>
+              <w:widowControl w:val="0"/>
+              <w:pBdr>
+                <w:top w:val="nil"/>
+                <w:left w:val="nil"/>
+                <w:bottom w:val="nil"/>
+                <w:right w:val="nil"/>
+                <w:between w:val="nil"/>
+              </w:pBdr>
+              <w:spacing w:line="360" w:lineRule="auto"/>
+              <w:jc w:val="center"/>
+              <w:rPr>
+                <w:sz w:val="24"/>
+                <w:szCs w:val="24"/>
+              </w:rPr>
+            </w:pPr>
+            <w:r>
+              <w:rPr>
+                <w:sz w:val="24"/>
+                <w:szCs w:val="24"/>
+              </w:rPr>
+              <w:t>Autores de TCC</w:t>
+            </w:r>
+          </w:p>
+        </w:tc>
+        <w:tc>
+          <w:tcPr>
+            <w:tcW w:w="4732" w:type="dxa"/>
+            <w:tcMar>
+              <w:top w:w="100" w:type="dxa"/>
+              <w:left w:w="100" w:type="dxa"/>
+              <w:bottom w:w="100" w:type="dxa"/>
+              <w:right w:w="100" w:type="dxa"/>
+            </w:tcMar>
+            <w:vAlign w:val="center"/>
+          </w:tcPr>
+          <w:p>
+            <w:pPr>
+              <w:widowControl w:val="0"/>
+              <w:pBdr>
+                <w:top w:val="nil"/>
+                <w:left w:val="nil"/>
+                <w:bottom w:val="nil"/>
+                <w:right w:val="nil"/>
+                <w:between w:val="nil"/>
+              </w:pBdr>
+              <w:spacing w:line="360" w:lineRule="auto"/>
+              <w:jc w:val="center"/>
+              <w:rPr>
+                <w:sz w:val="24"/>
+                <w:szCs w:val="24"/>
+              </w:rPr>
+            </w:pPr>
+            <w:r>
+              <w:rPr>
+                <w:sz w:val="24"/>
+                <w:szCs w:val="24"/>
+              </w:rPr>
+              <w:t>Sistema que permita a submissão do TCC, consulta de normas e acompanhamento de prazos.</w:t>
+            </w:r>
+          </w:p>
+        </w:tc>
+      </w:tr>
+      <w:tr>
+        <w:trPr>
+          <w:trHeight w:val="1306"/>
+          <w:jc w:val="center"/>
+        </w:trPr>
+        <w:tc>
+          <w:tcPr>
+            <w:tcW w:w="4731" w:type="dxa"/>
+            <w:tcMar>
+              <w:top w:w="100" w:type="dxa"/>
+              <w:left w:w="100" w:type="dxa"/>
+              <w:bottom w:w="100" w:type="dxa"/>
+              <w:right w:w="100" w:type="dxa"/>
+            </w:tcMar>
+            <w:vAlign w:val="center"/>
+          </w:tcPr>
+          <w:p>
+            <w:pPr>
+              <w:widowControl w:val="0"/>
+              <w:pBdr>
+                <w:top w:val="nil"/>
+                <w:left w:val="nil"/>
+                <w:bottom w:val="nil"/>
+                <w:right w:val="nil"/>
+                <w:between w:val="nil"/>
+              </w:pBdr>
+              <w:spacing w:line="360" w:lineRule="auto"/>
+              <w:jc w:val="center"/>
+              <w:rPr>
+                <w:sz w:val="24"/>
+                <w:szCs w:val="24"/>
+              </w:rPr>
+            </w:pPr>
+            <w:r>
+              <w:rPr>
+                <w:sz w:val="24"/>
+                <w:szCs w:val="24"/>
+              </w:rPr>
+              <w:t>Coordenador de Estágio</w:t>
+            </w:r>
+          </w:p>
+        </w:tc>
+        <w:tc>
+          <w:tcPr>
+            <w:tcW w:w="4732" w:type="dxa"/>
+            <w:tcMar>
+              <w:top w:w="100" w:type="dxa"/>
+              <w:left w:w="100" w:type="dxa"/>
+              <w:bottom w:w="100" w:type="dxa"/>
+              <w:right w:w="100" w:type="dxa"/>
+            </w:tcMar>
+            <w:vAlign w:val="center"/>
+          </w:tcPr>
+          <w:p>
+            <w:pPr>
+              <w:widowControl w:val="0"/>
+              <w:pBdr>
+                <w:top w:val="nil"/>
+                <w:left w:val="nil"/>
+                <w:bottom w:val="nil"/>
+                <w:right w:val="nil"/>
+                <w:between w:val="nil"/>
+              </w:pBdr>
+              <w:spacing w:line="360" w:lineRule="auto"/>
+              <w:jc w:val="center"/>
+              <w:rPr>
+                <w:sz w:val="24"/>
+                <w:szCs w:val="24"/>
+              </w:rPr>
+            </w:pPr>
+            <w:r>
+              <w:rPr>
+                <w:sz w:val="24"/>
+                <w:szCs w:val="24"/>
+              </w:rPr>
+              <w:t>Ferramenta para gerenciar estagiários, orientar documentos e acompanhar processos.</w:t>
+            </w:r>
+          </w:p>
+        </w:tc>
+      </w:tr>
+      <w:tr>
+        <w:trPr>
+          <w:trHeight w:val="1306"/>
+          <w:jc w:val="center"/>
+        </w:trPr>
+        <w:tc>
+          <w:tcPr>
+            <w:tcW w:w="4731" w:type="dxa"/>
+            <w:tcMar>
+              <w:top w:w="100" w:type="dxa"/>
+              <w:left w:w="100" w:type="dxa"/>
+              <w:bottom w:w="100" w:type="dxa"/>
+              <w:right w:w="100" w:type="dxa"/>
+            </w:tcMar>
+            <w:vAlign w:val="center"/>
+          </w:tcPr>
+          <w:p>
+            <w:pPr>
+              <w:widowControl w:val="0"/>
+              <w:pBdr>
+                <w:top w:val="nil"/>
+                <w:left w:val="nil"/>
+                <w:bottom w:val="nil"/>
+                <w:right w:val="nil"/>
+                <w:between w:val="nil"/>
+              </w:pBdr>
+              <w:spacing w:line="360" w:lineRule="auto"/>
+              <w:jc w:val="center"/>
+              <w:rPr>
+                <w:sz w:val="24"/>
+                <w:szCs w:val="24"/>
+              </w:rPr>
+            </w:pPr>
+            <w:r>
+              <w:rPr>
+                <w:sz w:val="24"/>
+                <w:szCs w:val="24"/>
+              </w:rPr>
+              <w:t>Coordenador de Monitorias</w:t>
+            </w:r>
+          </w:p>
+        </w:tc>
+        <w:tc>
+          <w:tcPr>
+            <w:tcW w:w="4732" w:type="dxa"/>
+            <w:tcMar>
+              <w:top w:w="100" w:type="dxa"/>
+              <w:left w:w="100" w:type="dxa"/>
+              <w:bottom w:w="100" w:type="dxa"/>
+              <w:right w:w="100" w:type="dxa"/>
+            </w:tcMar>
+            <w:vAlign w:val="center"/>
+          </w:tcPr>
+          <w:p>
+            <w:pPr>
+              <w:widowControl w:val="0"/>
+              <w:pBdr>
+                <w:top w:val="nil"/>
+                <w:left w:val="nil"/>
+                <w:bottom w:val="nil"/>
+                <w:right w:val="nil"/>
+                <w:between w:val="nil"/>
+              </w:pBdr>
+              <w:spacing w:line="360" w:lineRule="auto"/>
+              <w:jc w:val="center"/>
+              <w:rPr>
+                <w:sz w:val="24"/>
+                <w:szCs w:val="24"/>
+              </w:rPr>
+            </w:pPr>
+            <w:r>
+              <w:rPr>
+                <w:sz w:val="24"/>
+                <w:szCs w:val="24"/>
+              </w:rPr>
+              <w:t>Sistema para organizar monitorias, gerenciar cronogramas e distribuir comunicados e orientações.</w:t>
             </w:r>
           </w:p>
         </w:tc>
@@ -3175,7 +3662,6 @@
         <w:rPr>
           <w:b/>
         </w:rPr>
-        <w:lastRenderedPageBreak/>
         <w:t>Regras de negócio</w:t>
       </w:r>
       <w:r>
@@ -3258,7 +3744,15 @@
           <w:sz w:val="24"/>
           <w:szCs w:val="24"/>
         </w:rPr>
-        <w:t>: determinadas funcionalidades, como candidatar-se a atividades ou submeter propostas de TCC, só são habilitadas a usuários que atendam a critérios mínimos definidos por cada curso, como período atual ou carga horária mínima.</w:t>
+        <w:t xml:space="preserve">: determinadas funcionalidades, como candidatar-se a atividades ou submeter propostas de </w:t>
+      </w:r>
+      <w:r>
+        <w:rPr>
+          <w:sz w:val="24"/>
+          <w:szCs w:val="24"/>
+        </w:rPr>
+        <w:lastRenderedPageBreak/>
+        <w:t>TCC, só são habilitadas a usuários que atendam a critérios mínimos definidos por cada curso, como período atual ou carga horária mínima.</w:t>
       </w:r>
     </w:p>
     <w:p>
@@ -3454,7 +3948,6 @@
         <w:rPr>
           <w:b/>
         </w:rPr>
-        <w:lastRenderedPageBreak/>
         <w:t xml:space="preserve">Sistemas de Interação </w:t>
       </w:r>
     </w:p>
@@ -3509,7 +4002,15 @@
           <w:sz w:val="24"/>
           <w:szCs w:val="24"/>
         </w:rPr>
-        <w:t>O sistema deverá se integrar com o banco de dados do SIG@ para garantir que apenas usuários válidos (alunos e professores cadastrados na instituição) possam se registrar. Além disso, essa integração possibilita identificar quais professores estão responsáveis pelas disciplinas, permitindo que o sistema exiba corretamente as opções de monitoria para os alunos interessados.</w:t>
+        <w:t xml:space="preserve">O sistema deverá se integrar com o banco de dados do SIG@ para garantir que apenas usuários válidos (alunos e professores cadastrados na instituição) possam se registrar. Além disso, essa integração possibilita identificar quais professores estão </w:t>
+      </w:r>
+      <w:r>
+        <w:rPr>
+          <w:sz w:val="24"/>
+          <w:szCs w:val="24"/>
+        </w:rPr>
+        <w:lastRenderedPageBreak/>
+        <w:t>responsáveis pelas disciplinas, permitindo que o sistema exiba corretamente as opções de monitoria para os alunos interessados.</w:t>
       </w:r>
     </w:p>
     <w:p>
@@ -3711,7 +4212,6 @@
           <w:sz w:val="24"/>
           <w:szCs w:val="24"/>
         </w:rPr>
-        <w:lastRenderedPageBreak/>
         <w:t>Hospedagem</w:t>
       </w:r>
       <w:r>
@@ -3769,6 +4269,7 @@
         <w:rPr>
           <w:b/>
         </w:rPr>
+        <w:lastRenderedPageBreak/>
         <w:t>Descrição do Produto</w:t>
       </w:r>
     </w:p>
@@ -3826,1646 +4327,16 @@
         <w:rPr>
           <w:b/>
         </w:rPr>
-        <w:t xml:space="preserve">Referências </w:t>
+        <w:t>Referência</w:t>
       </w:r>
-    </w:p>
-    <w:p>
-      <w:pPr>
-        <w:pStyle w:val="Ttulo1"/>
-        <w:ind w:left="855"/>
-        <w:jc w:val="both"/>
-      </w:pPr>
       <w:bookmarkStart w:id="16" w:name="_phvvilkz2oe5" w:colFirst="0" w:colLast="0"/>
       <w:bookmarkEnd w:id="16"/>
-    </w:p>
-    <w:p>
-      <w:pPr>
-        <w:spacing w:line="360" w:lineRule="auto"/>
-        <w:jc w:val="both"/>
-        <w:rPr>
-          <w:sz w:val="24"/>
-          <w:szCs w:val="24"/>
-          <w:highlight w:val="yellow"/>
-        </w:rPr>
-      </w:pPr>
-    </w:p>
-    <w:p>
-      <w:pPr>
-        <w:spacing w:line="360" w:lineRule="auto"/>
-        <w:jc w:val="both"/>
-        <w:rPr>
-          <w:sz w:val="24"/>
-          <w:szCs w:val="24"/>
-        </w:rPr>
-      </w:pPr>
-    </w:p>
-    <w:p>
-      <w:pPr>
-        <w:spacing w:line="360" w:lineRule="auto"/>
-        <w:jc w:val="both"/>
-        <w:rPr>
-          <w:sz w:val="24"/>
-          <w:szCs w:val="24"/>
-        </w:rPr>
-      </w:pPr>
-    </w:p>
-    <w:p>
-      <w:pPr>
-        <w:spacing w:line="360" w:lineRule="auto"/>
-        <w:jc w:val="both"/>
-        <w:rPr>
-          <w:sz w:val="24"/>
-          <w:szCs w:val="24"/>
-        </w:rPr>
-      </w:pPr>
-    </w:p>
-    <w:p>
-      <w:pPr>
-        <w:spacing w:line="360" w:lineRule="auto"/>
-        <w:jc w:val="both"/>
-        <w:rPr>
-          <w:sz w:val="24"/>
-          <w:szCs w:val="24"/>
-        </w:rPr>
-      </w:pPr>
-    </w:p>
-    <w:p>
-      <w:pPr>
-        <w:spacing w:line="360" w:lineRule="auto"/>
-        <w:jc w:val="both"/>
-        <w:rPr>
-          <w:sz w:val="24"/>
-          <w:szCs w:val="24"/>
-        </w:rPr>
-      </w:pPr>
-    </w:p>
-    <w:p>
-      <w:pPr>
-        <w:spacing w:line="360" w:lineRule="auto"/>
-        <w:jc w:val="both"/>
-        <w:rPr>
-          <w:sz w:val="24"/>
-          <w:szCs w:val="24"/>
-        </w:rPr>
-      </w:pPr>
-    </w:p>
-    <w:p>
-      <w:pPr>
-        <w:spacing w:line="360" w:lineRule="auto"/>
-        <w:jc w:val="both"/>
-        <w:rPr>
-          <w:sz w:val="24"/>
-          <w:szCs w:val="24"/>
-        </w:rPr>
-      </w:pPr>
-    </w:p>
-    <w:p>
-      <w:pPr>
-        <w:spacing w:line="360" w:lineRule="auto"/>
-        <w:jc w:val="both"/>
-        <w:rPr>
-          <w:sz w:val="24"/>
-          <w:szCs w:val="24"/>
-        </w:rPr>
-      </w:pPr>
-    </w:p>
-    <w:p>
-      <w:pPr>
-        <w:spacing w:line="360" w:lineRule="auto"/>
-        <w:jc w:val="both"/>
-        <w:rPr>
-          <w:sz w:val="24"/>
-          <w:szCs w:val="24"/>
-        </w:rPr>
-      </w:pPr>
-    </w:p>
-    <w:p>
-      <w:pPr>
-        <w:spacing w:line="360" w:lineRule="auto"/>
-        <w:jc w:val="both"/>
-        <w:rPr>
-          <w:sz w:val="24"/>
-          <w:szCs w:val="24"/>
-        </w:rPr>
-      </w:pPr>
-    </w:p>
-    <w:p>
-      <w:pPr>
-        <w:spacing w:line="360" w:lineRule="auto"/>
-        <w:jc w:val="both"/>
-        <w:rPr>
-          <w:sz w:val="24"/>
-          <w:szCs w:val="24"/>
-        </w:rPr>
-      </w:pPr>
-    </w:p>
-    <w:p>
-      <w:pPr>
-        <w:spacing w:line="360" w:lineRule="auto"/>
-        <w:jc w:val="both"/>
-        <w:rPr>
-          <w:sz w:val="24"/>
-          <w:szCs w:val="24"/>
-        </w:rPr>
-      </w:pPr>
-    </w:p>
-    <w:p>
-      <w:pPr>
-        <w:spacing w:line="360" w:lineRule="auto"/>
-        <w:jc w:val="both"/>
-        <w:rPr>
-          <w:sz w:val="24"/>
-          <w:szCs w:val="24"/>
-        </w:rPr>
-      </w:pPr>
-    </w:p>
-    <w:p>
-      <w:pPr>
-        <w:spacing w:line="360" w:lineRule="auto"/>
-        <w:jc w:val="both"/>
-        <w:rPr>
-          <w:sz w:val="24"/>
-          <w:szCs w:val="24"/>
-        </w:rPr>
-      </w:pPr>
-    </w:p>
-    <w:p>
-      <w:pPr>
-        <w:spacing w:line="360" w:lineRule="auto"/>
-        <w:jc w:val="both"/>
-        <w:rPr>
-          <w:sz w:val="24"/>
-          <w:szCs w:val="24"/>
-        </w:rPr>
-      </w:pPr>
-    </w:p>
-    <w:p>
-      <w:pPr>
-        <w:spacing w:line="360" w:lineRule="auto"/>
-        <w:jc w:val="both"/>
-        <w:rPr>
-          <w:sz w:val="24"/>
-          <w:szCs w:val="24"/>
-        </w:rPr>
-      </w:pPr>
-    </w:p>
-    <w:p>
-      <w:pPr>
-        <w:spacing w:line="360" w:lineRule="auto"/>
-        <w:jc w:val="both"/>
-        <w:rPr>
-          <w:sz w:val="24"/>
-          <w:szCs w:val="24"/>
-        </w:rPr>
-      </w:pPr>
-    </w:p>
-    <w:p>
-      <w:pPr>
-        <w:spacing w:line="360" w:lineRule="auto"/>
-        <w:jc w:val="both"/>
-        <w:rPr>
-          <w:sz w:val="24"/>
-          <w:szCs w:val="24"/>
-        </w:rPr>
-      </w:pPr>
-    </w:p>
-    <w:p>
-      <w:pPr>
-        <w:spacing w:line="360" w:lineRule="auto"/>
-        <w:jc w:val="both"/>
-        <w:rPr>
-          <w:sz w:val="24"/>
-          <w:szCs w:val="24"/>
-        </w:rPr>
-      </w:pPr>
-    </w:p>
-    <w:p>
-      <w:pPr>
-        <w:spacing w:line="360" w:lineRule="auto"/>
-        <w:jc w:val="both"/>
-        <w:rPr>
-          <w:sz w:val="24"/>
-          <w:szCs w:val="24"/>
-        </w:rPr>
-      </w:pPr>
-    </w:p>
-    <w:p>
-      <w:pPr>
-        <w:spacing w:line="360" w:lineRule="auto"/>
-        <w:jc w:val="both"/>
-        <w:rPr>
-          <w:sz w:val="24"/>
-          <w:szCs w:val="24"/>
-        </w:rPr>
-      </w:pPr>
-    </w:p>
-    <w:p>
-      <w:pPr>
-        <w:spacing w:line="360" w:lineRule="auto"/>
-        <w:jc w:val="both"/>
-        <w:rPr>
-          <w:sz w:val="24"/>
-          <w:szCs w:val="24"/>
-        </w:rPr>
-      </w:pPr>
-    </w:p>
-    <w:p>
-      <w:pPr>
-        <w:spacing w:line="360" w:lineRule="auto"/>
-        <w:jc w:val="both"/>
-        <w:rPr>
-          <w:sz w:val="24"/>
-          <w:szCs w:val="24"/>
-        </w:rPr>
-      </w:pPr>
-    </w:p>
-    <w:p>
-      <w:pPr>
-        <w:spacing w:line="360" w:lineRule="auto"/>
-        <w:jc w:val="both"/>
-        <w:rPr>
-          <w:rFonts w:ascii="Roboto Mono" w:eastAsia="Roboto Mono" w:hAnsi="Roboto Mono" w:cs="Roboto Mono"/>
+      <w:r>
+        <w:rPr>
           <w:b/>
-          <w:color w:val="999999"/>
-          <w:sz w:val="50"/>
-          <w:szCs w:val="50"/>
-        </w:rPr>
-      </w:pPr>
-      <w:r>
-        <w:rPr>
-          <w:rFonts w:ascii="Roboto Mono" w:eastAsia="Roboto Mono" w:hAnsi="Roboto Mono" w:cs="Roboto Mono"/>
-          <w:b/>
-          <w:color w:val="999999"/>
-          <w:sz w:val="50"/>
-          <w:szCs w:val="50"/>
-        </w:rPr>
-        <w:t>ESPAÇO DESTINADO AO RASCUNHO</w:t>
+        </w:rPr>
+        <w:t>s</w:t>
       </w:r>
-    </w:p>
-    <w:p>
-      <w:pPr>
-        <w:spacing w:line="360" w:lineRule="auto"/>
-        <w:jc w:val="both"/>
-        <w:rPr>
-          <w:sz w:val="24"/>
-          <w:szCs w:val="24"/>
-        </w:rPr>
-      </w:pPr>
-    </w:p>
-    <w:p>
-      <w:pPr>
-        <w:spacing w:line="360" w:lineRule="auto"/>
-        <w:jc w:val="both"/>
-        <w:rPr>
-          <w:sz w:val="24"/>
-          <w:szCs w:val="24"/>
-        </w:rPr>
-      </w:pPr>
-      <w:r>
-        <w:rPr>
-          <w:sz w:val="24"/>
-          <w:szCs w:val="24"/>
-        </w:rPr>
-        <w:t>1. Descrição do Sistema</w:t>
-      </w:r>
-    </w:p>
-    <w:p>
-      <w:pPr>
-        <w:spacing w:line="360" w:lineRule="auto"/>
-        <w:jc w:val="both"/>
-        <w:rPr>
-          <w:sz w:val="24"/>
-          <w:szCs w:val="24"/>
-        </w:rPr>
-      </w:pPr>
-    </w:p>
-    <w:p>
-      <w:pPr>
-        <w:spacing w:line="360" w:lineRule="auto"/>
-        <w:jc w:val="both"/>
-        <w:rPr>
-          <w:sz w:val="24"/>
-          <w:szCs w:val="24"/>
-          <w:highlight w:val="yellow"/>
-        </w:rPr>
-      </w:pPr>
-      <w:r>
-        <w:rPr>
-          <w:sz w:val="24"/>
-          <w:szCs w:val="24"/>
-          <w:highlight w:val="yellow"/>
-        </w:rPr>
-        <w:t>O Sistema Integrado de TCC, Estágio e Monitoria (SITEM) é uma plataforma desenvolvida para gerenciar de forma integrada e eficiente os processos relacionados a Trabalhos de Conclusão de Curso (TCC), relatórios de Estágio e atividades de Monitoria. Essas atividades acadêmicas seguem uma estrutura operacional semelhante — envolvendo etapas como candidatura, desenvolvimento e avaliação —, e o SITEM surge como uma solução unificada e automatizada para organizar, padronizar e facilitar a gestão dessas demandas no ambiente acadêmico.</w:t>
-      </w:r>
-    </w:p>
-    <w:p>
-      <w:pPr>
-        <w:spacing w:line="360" w:lineRule="auto"/>
-        <w:jc w:val="both"/>
-        <w:rPr>
-          <w:sz w:val="24"/>
-          <w:szCs w:val="24"/>
-        </w:rPr>
-      </w:pPr>
-    </w:p>
-    <w:p>
-      <w:pPr>
-        <w:spacing w:line="360" w:lineRule="auto"/>
-        <w:jc w:val="both"/>
-        <w:rPr>
-          <w:sz w:val="24"/>
-          <w:szCs w:val="24"/>
-        </w:rPr>
-      </w:pPr>
-    </w:p>
-    <w:p>
-      <w:pPr>
-        <w:spacing w:line="360" w:lineRule="auto"/>
-        <w:jc w:val="both"/>
-        <w:rPr>
-          <w:sz w:val="24"/>
-          <w:szCs w:val="24"/>
-        </w:rPr>
-      </w:pPr>
-      <w:r>
-        <w:rPr>
-          <w:sz w:val="24"/>
-          <w:szCs w:val="24"/>
-        </w:rPr>
-        <w:t>---</w:t>
-      </w:r>
-    </w:p>
-    <w:p>
-      <w:pPr>
-        <w:spacing w:line="360" w:lineRule="auto"/>
-        <w:jc w:val="both"/>
-        <w:rPr>
-          <w:sz w:val="24"/>
-          <w:szCs w:val="24"/>
-        </w:rPr>
-      </w:pPr>
-    </w:p>
-    <w:p>
-      <w:pPr>
-        <w:spacing w:line="360" w:lineRule="auto"/>
-        <w:jc w:val="both"/>
-        <w:rPr>
-          <w:sz w:val="24"/>
-          <w:szCs w:val="24"/>
-        </w:rPr>
-      </w:pPr>
-      <w:r>
-        <w:rPr>
-          <w:sz w:val="24"/>
-          <w:szCs w:val="24"/>
-        </w:rPr>
-        <w:t>2. Atores</w:t>
-      </w:r>
-    </w:p>
-    <w:p>
-      <w:pPr>
-        <w:spacing w:line="360" w:lineRule="auto"/>
-        <w:jc w:val="both"/>
-        <w:rPr>
-          <w:sz w:val="24"/>
-          <w:szCs w:val="24"/>
-        </w:rPr>
-      </w:pPr>
-    </w:p>
-    <w:p>
-      <w:pPr>
-        <w:spacing w:line="360" w:lineRule="auto"/>
-        <w:jc w:val="both"/>
-        <w:rPr>
-          <w:sz w:val="24"/>
-          <w:szCs w:val="24"/>
-        </w:rPr>
-      </w:pPr>
-      <w:r>
-        <w:rPr>
-          <w:sz w:val="24"/>
-          <w:szCs w:val="24"/>
-        </w:rPr>
-        <w:t>a. Usuário</w:t>
-      </w:r>
-    </w:p>
-    <w:p>
-      <w:pPr>
-        <w:spacing w:line="360" w:lineRule="auto"/>
-        <w:jc w:val="both"/>
-        <w:rPr>
-          <w:sz w:val="24"/>
-          <w:szCs w:val="24"/>
-        </w:rPr>
-      </w:pPr>
-    </w:p>
-    <w:p>
-      <w:pPr>
-        <w:spacing w:line="360" w:lineRule="auto"/>
-        <w:jc w:val="both"/>
-        <w:rPr>
-          <w:sz w:val="24"/>
-          <w:szCs w:val="24"/>
-        </w:rPr>
-      </w:pPr>
-      <w:r>
-        <w:rPr>
-          <w:sz w:val="24"/>
-          <w:szCs w:val="24"/>
-        </w:rPr>
-        <w:t>O usuário, ao acessar o sistema, deve se autenticar como aluno ou professor orientador, assumindo as permissões correspondentes ao seu perfil.</w:t>
-      </w:r>
-    </w:p>
-    <w:p>
-      <w:pPr>
-        <w:spacing w:line="360" w:lineRule="auto"/>
-        <w:jc w:val="both"/>
-        <w:rPr>
-          <w:sz w:val="24"/>
-          <w:szCs w:val="24"/>
-        </w:rPr>
-      </w:pPr>
-    </w:p>
-    <w:p>
-      <w:pPr>
-        <w:spacing w:line="360" w:lineRule="auto"/>
-        <w:jc w:val="both"/>
-        <w:rPr>
-          <w:sz w:val="24"/>
-          <w:szCs w:val="24"/>
-        </w:rPr>
-      </w:pPr>
-      <w:r>
-        <w:rPr>
-          <w:sz w:val="24"/>
-          <w:szCs w:val="24"/>
-        </w:rPr>
-        <w:t>b. Aluno</w:t>
-      </w:r>
-    </w:p>
-    <w:p>
-      <w:pPr>
-        <w:spacing w:line="360" w:lineRule="auto"/>
-        <w:jc w:val="both"/>
-        <w:rPr>
-          <w:sz w:val="24"/>
-          <w:szCs w:val="24"/>
-        </w:rPr>
-      </w:pPr>
-    </w:p>
-    <w:p>
-      <w:pPr>
-        <w:spacing w:line="360" w:lineRule="auto"/>
-        <w:jc w:val="both"/>
-        <w:rPr>
-          <w:sz w:val="24"/>
-          <w:szCs w:val="24"/>
-        </w:rPr>
-      </w:pPr>
-      <w:r>
-        <w:rPr>
-          <w:sz w:val="24"/>
-          <w:szCs w:val="24"/>
-        </w:rPr>
-        <w:t>Como aluno, é possível:</w:t>
-      </w:r>
-    </w:p>
-    <w:p>
-      <w:pPr>
-        <w:spacing w:line="360" w:lineRule="auto"/>
-        <w:jc w:val="both"/>
-        <w:rPr>
-          <w:sz w:val="24"/>
-          <w:szCs w:val="24"/>
-        </w:rPr>
-      </w:pPr>
-    </w:p>
-    <w:p>
-      <w:pPr>
-        <w:spacing w:line="360" w:lineRule="auto"/>
-        <w:jc w:val="both"/>
-        <w:rPr>
-          <w:sz w:val="24"/>
-          <w:szCs w:val="24"/>
-        </w:rPr>
-      </w:pPr>
-      <w:r>
-        <w:rPr>
-          <w:sz w:val="24"/>
-          <w:szCs w:val="24"/>
-        </w:rPr>
-        <w:t>Candidatar-se como monitor de uma disciplina;</w:t>
-      </w:r>
-    </w:p>
-    <w:p>
-      <w:pPr>
-        <w:spacing w:line="360" w:lineRule="auto"/>
-        <w:jc w:val="both"/>
-        <w:rPr>
-          <w:sz w:val="24"/>
-          <w:szCs w:val="24"/>
-        </w:rPr>
-      </w:pPr>
-    </w:p>
-    <w:p>
-      <w:pPr>
-        <w:spacing w:line="360" w:lineRule="auto"/>
-        <w:jc w:val="both"/>
-        <w:rPr>
-          <w:sz w:val="24"/>
-          <w:szCs w:val="24"/>
-        </w:rPr>
-      </w:pPr>
-      <w:r>
-        <w:rPr>
-          <w:sz w:val="24"/>
-          <w:szCs w:val="24"/>
-        </w:rPr>
-        <w:t>Buscar um professor orientador para atuar como estagiário;</w:t>
-      </w:r>
-    </w:p>
-    <w:p>
-      <w:pPr>
-        <w:spacing w:line="360" w:lineRule="auto"/>
-        <w:jc w:val="both"/>
-        <w:rPr>
-          <w:sz w:val="24"/>
-          <w:szCs w:val="24"/>
-        </w:rPr>
-      </w:pPr>
-    </w:p>
-    <w:p>
-      <w:pPr>
-        <w:spacing w:line="360" w:lineRule="auto"/>
-        <w:jc w:val="both"/>
-        <w:rPr>
-          <w:sz w:val="24"/>
-          <w:szCs w:val="24"/>
-        </w:rPr>
-      </w:pPr>
-      <w:r>
-        <w:rPr>
-          <w:sz w:val="24"/>
-          <w:szCs w:val="24"/>
-        </w:rPr>
-        <w:t>Buscar um professor orientador para desenvolver um TCC.</w:t>
-      </w:r>
-    </w:p>
-    <w:p>
-      <w:pPr>
-        <w:spacing w:line="360" w:lineRule="auto"/>
-        <w:jc w:val="both"/>
-        <w:rPr>
-          <w:sz w:val="24"/>
-          <w:szCs w:val="24"/>
-        </w:rPr>
-      </w:pPr>
-    </w:p>
-    <w:p>
-      <w:pPr>
-        <w:spacing w:line="360" w:lineRule="auto"/>
-        <w:jc w:val="both"/>
-        <w:rPr>
-          <w:sz w:val="24"/>
-          <w:szCs w:val="24"/>
-        </w:rPr>
-      </w:pPr>
-    </w:p>
-    <w:p>
-      <w:pPr>
-        <w:spacing w:line="360" w:lineRule="auto"/>
-        <w:jc w:val="both"/>
-        <w:rPr>
-          <w:sz w:val="24"/>
-          <w:szCs w:val="24"/>
-        </w:rPr>
-      </w:pPr>
-      <w:r>
-        <w:rPr>
-          <w:sz w:val="24"/>
-          <w:szCs w:val="24"/>
-        </w:rPr>
-        <w:t>c. Monitor</w:t>
-      </w:r>
-    </w:p>
-    <w:p>
-      <w:pPr>
-        <w:spacing w:line="360" w:lineRule="auto"/>
-        <w:jc w:val="both"/>
-        <w:rPr>
-          <w:sz w:val="24"/>
-          <w:szCs w:val="24"/>
-        </w:rPr>
-      </w:pPr>
-    </w:p>
-    <w:p>
-      <w:pPr>
-        <w:spacing w:line="360" w:lineRule="auto"/>
-        <w:jc w:val="both"/>
-        <w:rPr>
-          <w:sz w:val="24"/>
-          <w:szCs w:val="24"/>
-        </w:rPr>
-      </w:pPr>
-      <w:r>
-        <w:rPr>
-          <w:sz w:val="24"/>
-          <w:szCs w:val="24"/>
-        </w:rPr>
-        <w:t>Como monitor, o aluno compromete-se a:</w:t>
-      </w:r>
-    </w:p>
-    <w:p>
-      <w:pPr>
-        <w:spacing w:line="360" w:lineRule="auto"/>
-        <w:jc w:val="both"/>
-        <w:rPr>
-          <w:sz w:val="24"/>
-          <w:szCs w:val="24"/>
-        </w:rPr>
-      </w:pPr>
-    </w:p>
-    <w:p>
-      <w:pPr>
-        <w:spacing w:line="360" w:lineRule="auto"/>
-        <w:jc w:val="both"/>
-        <w:rPr>
-          <w:sz w:val="24"/>
-          <w:szCs w:val="24"/>
-        </w:rPr>
-      </w:pPr>
-      <w:r>
-        <w:rPr>
-          <w:sz w:val="24"/>
-          <w:szCs w:val="24"/>
-        </w:rPr>
-        <w:t>Cumprir as responsabilidades relacionadas à disciplina;</w:t>
-      </w:r>
-    </w:p>
-    <w:p>
-      <w:pPr>
-        <w:spacing w:line="360" w:lineRule="auto"/>
-        <w:jc w:val="both"/>
-        <w:rPr>
-          <w:sz w:val="24"/>
-          <w:szCs w:val="24"/>
-        </w:rPr>
-      </w:pPr>
-    </w:p>
-    <w:p>
-      <w:pPr>
-        <w:spacing w:line="360" w:lineRule="auto"/>
-        <w:jc w:val="both"/>
-        <w:rPr>
-          <w:sz w:val="24"/>
-          <w:szCs w:val="24"/>
-        </w:rPr>
-      </w:pPr>
-      <w:r>
-        <w:rPr>
-          <w:sz w:val="24"/>
-          <w:szCs w:val="24"/>
-        </w:rPr>
-        <w:t>Entregar o relatório final de monitoria;</w:t>
-      </w:r>
-    </w:p>
-    <w:p>
-      <w:pPr>
-        <w:spacing w:line="360" w:lineRule="auto"/>
-        <w:jc w:val="both"/>
-        <w:rPr>
-          <w:sz w:val="24"/>
-          <w:szCs w:val="24"/>
-        </w:rPr>
-      </w:pPr>
-    </w:p>
-    <w:p>
-      <w:pPr>
-        <w:spacing w:line="360" w:lineRule="auto"/>
-        <w:jc w:val="both"/>
-        <w:rPr>
-          <w:sz w:val="24"/>
-          <w:szCs w:val="24"/>
-        </w:rPr>
-      </w:pPr>
-      <w:r>
-        <w:rPr>
-          <w:sz w:val="24"/>
-          <w:szCs w:val="24"/>
-        </w:rPr>
-        <w:t>Aguardar a avaliação do professor responsável pela disciplina.</w:t>
-      </w:r>
-    </w:p>
-    <w:p>
-      <w:pPr>
-        <w:spacing w:line="360" w:lineRule="auto"/>
-        <w:jc w:val="both"/>
-        <w:rPr>
-          <w:sz w:val="24"/>
-          <w:szCs w:val="24"/>
-        </w:rPr>
-      </w:pPr>
-    </w:p>
-    <w:p>
-      <w:pPr>
-        <w:spacing w:line="360" w:lineRule="auto"/>
-        <w:jc w:val="both"/>
-        <w:rPr>
-          <w:sz w:val="24"/>
-          <w:szCs w:val="24"/>
-        </w:rPr>
-      </w:pPr>
-    </w:p>
-    <w:p>
-      <w:pPr>
-        <w:spacing w:line="360" w:lineRule="auto"/>
-        <w:jc w:val="both"/>
-        <w:rPr>
-          <w:sz w:val="24"/>
-          <w:szCs w:val="24"/>
-        </w:rPr>
-      </w:pPr>
-      <w:r>
-        <w:rPr>
-          <w:sz w:val="24"/>
-          <w:szCs w:val="24"/>
-        </w:rPr>
-        <w:t>d. Estagiário</w:t>
-      </w:r>
-    </w:p>
-    <w:p>
-      <w:pPr>
-        <w:spacing w:line="360" w:lineRule="auto"/>
-        <w:jc w:val="both"/>
-        <w:rPr>
-          <w:sz w:val="24"/>
-          <w:szCs w:val="24"/>
-        </w:rPr>
-      </w:pPr>
-    </w:p>
-    <w:p>
-      <w:pPr>
-        <w:spacing w:line="360" w:lineRule="auto"/>
-        <w:jc w:val="both"/>
-        <w:rPr>
-          <w:sz w:val="24"/>
-          <w:szCs w:val="24"/>
-        </w:rPr>
-      </w:pPr>
-      <w:r>
-        <w:rPr>
-          <w:sz w:val="24"/>
-          <w:szCs w:val="24"/>
-        </w:rPr>
-        <w:t>Como estagiário, o aluno compromete-se a:</w:t>
-      </w:r>
-    </w:p>
-    <w:p>
-      <w:pPr>
-        <w:spacing w:line="360" w:lineRule="auto"/>
-        <w:jc w:val="both"/>
-        <w:rPr>
-          <w:sz w:val="24"/>
-          <w:szCs w:val="24"/>
-        </w:rPr>
-      </w:pPr>
-    </w:p>
-    <w:p>
-      <w:pPr>
-        <w:spacing w:line="360" w:lineRule="auto"/>
-        <w:jc w:val="both"/>
-        <w:rPr>
-          <w:sz w:val="24"/>
-          <w:szCs w:val="24"/>
-        </w:rPr>
-      </w:pPr>
-      <w:r>
-        <w:rPr>
-          <w:sz w:val="24"/>
-          <w:szCs w:val="24"/>
-        </w:rPr>
-        <w:t>Desenvolver as atividades práticas do estágio;</w:t>
-      </w:r>
-    </w:p>
-    <w:p>
-      <w:pPr>
-        <w:spacing w:line="360" w:lineRule="auto"/>
-        <w:jc w:val="both"/>
-        <w:rPr>
-          <w:sz w:val="24"/>
-          <w:szCs w:val="24"/>
-        </w:rPr>
-      </w:pPr>
-    </w:p>
-    <w:p>
-      <w:pPr>
-        <w:spacing w:line="360" w:lineRule="auto"/>
-        <w:jc w:val="both"/>
-        <w:rPr>
-          <w:sz w:val="24"/>
-          <w:szCs w:val="24"/>
-        </w:rPr>
-      </w:pPr>
-      <w:r>
-        <w:rPr>
-          <w:sz w:val="24"/>
-          <w:szCs w:val="24"/>
-        </w:rPr>
-        <w:t>Entregar o relatório final de estágio;</w:t>
-      </w:r>
-    </w:p>
-    <w:p>
-      <w:pPr>
-        <w:spacing w:line="360" w:lineRule="auto"/>
-        <w:jc w:val="both"/>
-        <w:rPr>
-          <w:sz w:val="24"/>
-          <w:szCs w:val="24"/>
-        </w:rPr>
-      </w:pPr>
-    </w:p>
-    <w:p>
-      <w:pPr>
-        <w:spacing w:line="360" w:lineRule="auto"/>
-        <w:jc w:val="both"/>
-        <w:rPr>
-          <w:sz w:val="24"/>
-          <w:szCs w:val="24"/>
-        </w:rPr>
-      </w:pPr>
-      <w:r>
-        <w:rPr>
-          <w:sz w:val="24"/>
-          <w:szCs w:val="24"/>
-        </w:rPr>
-        <w:t>Aguardar a avaliação do professor orientador.</w:t>
-      </w:r>
-    </w:p>
-    <w:p>
-      <w:pPr>
-        <w:spacing w:line="360" w:lineRule="auto"/>
-        <w:jc w:val="both"/>
-        <w:rPr>
-          <w:sz w:val="24"/>
-          <w:szCs w:val="24"/>
-        </w:rPr>
-      </w:pPr>
-    </w:p>
-    <w:p>
-      <w:pPr>
-        <w:spacing w:line="360" w:lineRule="auto"/>
-        <w:jc w:val="both"/>
-        <w:rPr>
-          <w:sz w:val="24"/>
-          <w:szCs w:val="24"/>
-        </w:rPr>
-      </w:pPr>
-    </w:p>
-    <w:p>
-      <w:pPr>
-        <w:spacing w:line="360" w:lineRule="auto"/>
-        <w:jc w:val="both"/>
-        <w:rPr>
-          <w:sz w:val="24"/>
-          <w:szCs w:val="24"/>
-        </w:rPr>
-      </w:pPr>
-      <w:r>
-        <w:rPr>
-          <w:sz w:val="24"/>
-          <w:szCs w:val="24"/>
-        </w:rPr>
-        <w:t>e. Autor de TCC</w:t>
-      </w:r>
-    </w:p>
-    <w:p>
-      <w:pPr>
-        <w:spacing w:line="360" w:lineRule="auto"/>
-        <w:jc w:val="both"/>
-        <w:rPr>
-          <w:sz w:val="24"/>
-          <w:szCs w:val="24"/>
-        </w:rPr>
-      </w:pPr>
-    </w:p>
-    <w:p>
-      <w:pPr>
-        <w:spacing w:line="360" w:lineRule="auto"/>
-        <w:jc w:val="both"/>
-        <w:rPr>
-          <w:sz w:val="24"/>
-          <w:szCs w:val="24"/>
-        </w:rPr>
-      </w:pPr>
-      <w:r>
-        <w:rPr>
-          <w:sz w:val="24"/>
-          <w:szCs w:val="24"/>
-        </w:rPr>
-        <w:t>Como autor de TCC, o aluno compromete-se a:</w:t>
-      </w:r>
-    </w:p>
-    <w:p>
-      <w:pPr>
-        <w:spacing w:line="360" w:lineRule="auto"/>
-        <w:jc w:val="both"/>
-        <w:rPr>
-          <w:sz w:val="24"/>
-          <w:szCs w:val="24"/>
-        </w:rPr>
-      </w:pPr>
-    </w:p>
-    <w:p>
-      <w:pPr>
-        <w:spacing w:line="360" w:lineRule="auto"/>
-        <w:jc w:val="both"/>
-        <w:rPr>
-          <w:sz w:val="24"/>
-          <w:szCs w:val="24"/>
-        </w:rPr>
-      </w:pPr>
-      <w:r>
-        <w:rPr>
-          <w:sz w:val="24"/>
-          <w:szCs w:val="24"/>
-        </w:rPr>
-        <w:lastRenderedPageBreak/>
-        <w:t>Desenvolver o trabalho de conclusão de curso;</w:t>
-      </w:r>
-    </w:p>
-    <w:p>
-      <w:pPr>
-        <w:spacing w:line="360" w:lineRule="auto"/>
-        <w:jc w:val="both"/>
-        <w:rPr>
-          <w:sz w:val="24"/>
-          <w:szCs w:val="24"/>
-        </w:rPr>
-      </w:pPr>
-    </w:p>
-    <w:p>
-      <w:pPr>
-        <w:spacing w:line="360" w:lineRule="auto"/>
-        <w:jc w:val="both"/>
-        <w:rPr>
-          <w:sz w:val="24"/>
-          <w:szCs w:val="24"/>
-        </w:rPr>
-      </w:pPr>
-      <w:r>
-        <w:rPr>
-          <w:sz w:val="24"/>
-          <w:szCs w:val="24"/>
-        </w:rPr>
-        <w:t>Submeter o trabalho final por meio do sistema;</w:t>
-      </w:r>
-    </w:p>
-    <w:p>
-      <w:pPr>
-        <w:spacing w:line="360" w:lineRule="auto"/>
-        <w:jc w:val="both"/>
-        <w:rPr>
-          <w:sz w:val="24"/>
-          <w:szCs w:val="24"/>
-        </w:rPr>
-      </w:pPr>
-    </w:p>
-    <w:p>
-      <w:pPr>
-        <w:spacing w:line="360" w:lineRule="auto"/>
-        <w:jc w:val="both"/>
-        <w:rPr>
-          <w:sz w:val="24"/>
-          <w:szCs w:val="24"/>
-        </w:rPr>
-      </w:pPr>
-      <w:r>
-        <w:rPr>
-          <w:sz w:val="24"/>
-          <w:szCs w:val="24"/>
-        </w:rPr>
-        <w:t>Aguardar a avaliação do professor orientador.</w:t>
-      </w:r>
-    </w:p>
-    <w:p>
-      <w:pPr>
-        <w:spacing w:line="360" w:lineRule="auto"/>
-        <w:jc w:val="both"/>
-        <w:rPr>
-          <w:sz w:val="24"/>
-          <w:szCs w:val="24"/>
-        </w:rPr>
-      </w:pPr>
-    </w:p>
-    <w:p>
-      <w:pPr>
-        <w:spacing w:line="360" w:lineRule="auto"/>
-        <w:jc w:val="both"/>
-        <w:rPr>
-          <w:sz w:val="24"/>
-          <w:szCs w:val="24"/>
-        </w:rPr>
-      </w:pPr>
-    </w:p>
-    <w:p>
-      <w:pPr>
-        <w:spacing w:line="360" w:lineRule="auto"/>
-        <w:jc w:val="both"/>
-        <w:rPr>
-          <w:sz w:val="24"/>
-          <w:szCs w:val="24"/>
-        </w:rPr>
-      </w:pPr>
-      <w:r>
-        <w:rPr>
-          <w:sz w:val="24"/>
-          <w:szCs w:val="24"/>
-        </w:rPr>
-        <w:t>f. Professor Orientador</w:t>
-      </w:r>
-    </w:p>
-    <w:p>
-      <w:pPr>
-        <w:spacing w:line="360" w:lineRule="auto"/>
-        <w:jc w:val="both"/>
-        <w:rPr>
-          <w:sz w:val="24"/>
-          <w:szCs w:val="24"/>
-        </w:rPr>
-      </w:pPr>
-    </w:p>
-    <w:p>
-      <w:pPr>
-        <w:spacing w:line="360" w:lineRule="auto"/>
-        <w:jc w:val="both"/>
-        <w:rPr>
-          <w:sz w:val="24"/>
-          <w:szCs w:val="24"/>
-        </w:rPr>
-      </w:pPr>
-      <w:r>
-        <w:rPr>
-          <w:sz w:val="24"/>
-          <w:szCs w:val="24"/>
-        </w:rPr>
-        <w:t>O professor orientador é responsável por:</w:t>
-      </w:r>
-    </w:p>
-    <w:p>
-      <w:pPr>
-        <w:spacing w:line="360" w:lineRule="auto"/>
-        <w:jc w:val="both"/>
-        <w:rPr>
-          <w:sz w:val="24"/>
-          <w:szCs w:val="24"/>
-        </w:rPr>
-      </w:pPr>
-    </w:p>
-    <w:p>
-      <w:pPr>
-        <w:spacing w:line="360" w:lineRule="auto"/>
-        <w:jc w:val="both"/>
-        <w:rPr>
-          <w:sz w:val="24"/>
-          <w:szCs w:val="24"/>
-        </w:rPr>
-      </w:pPr>
-      <w:r>
-        <w:rPr>
-          <w:sz w:val="24"/>
-          <w:szCs w:val="24"/>
-        </w:rPr>
-        <w:t>Avaliar os relatórios e trabalhos submetidos por monitores, estagiários ou autores de TCC sob sua orientação;</w:t>
-      </w:r>
-    </w:p>
-    <w:p>
-      <w:pPr>
-        <w:spacing w:line="360" w:lineRule="auto"/>
-        <w:jc w:val="both"/>
-        <w:rPr>
-          <w:sz w:val="24"/>
-          <w:szCs w:val="24"/>
-        </w:rPr>
-      </w:pPr>
-    </w:p>
-    <w:p>
-      <w:pPr>
-        <w:spacing w:line="360" w:lineRule="auto"/>
-        <w:jc w:val="both"/>
-        <w:rPr>
-          <w:sz w:val="24"/>
-          <w:szCs w:val="24"/>
-        </w:rPr>
-      </w:pPr>
-      <w:r>
-        <w:rPr>
-          <w:sz w:val="24"/>
-          <w:szCs w:val="24"/>
-        </w:rPr>
-        <w:t>Acompanhar o progresso dos alunos vinculados a ele no sistema.</w:t>
-      </w:r>
-    </w:p>
-    <w:p>
-      <w:pPr>
-        <w:spacing w:line="360" w:lineRule="auto"/>
-        <w:jc w:val="both"/>
-        <w:rPr>
-          <w:sz w:val="24"/>
-          <w:szCs w:val="24"/>
-        </w:rPr>
-      </w:pPr>
-    </w:p>
-    <w:p>
-      <w:pPr>
-        <w:spacing w:line="360" w:lineRule="auto"/>
-        <w:jc w:val="both"/>
-        <w:rPr>
-          <w:sz w:val="24"/>
-          <w:szCs w:val="24"/>
-        </w:rPr>
-      </w:pPr>
-    </w:p>
-    <w:p>
-      <w:pPr>
-        <w:spacing w:line="360" w:lineRule="auto"/>
-        <w:jc w:val="both"/>
-        <w:rPr>
-          <w:sz w:val="24"/>
-          <w:szCs w:val="24"/>
-        </w:rPr>
-      </w:pPr>
-    </w:p>
-    <w:p>
-      <w:pPr>
-        <w:spacing w:line="360" w:lineRule="auto"/>
-        <w:jc w:val="both"/>
-        <w:rPr>
-          <w:sz w:val="24"/>
-          <w:szCs w:val="24"/>
-        </w:rPr>
-      </w:pPr>
-      <w:r>
-        <w:rPr>
-          <w:sz w:val="24"/>
-          <w:szCs w:val="24"/>
-        </w:rPr>
-        <w:t>---</w:t>
-      </w:r>
-    </w:p>
-    <w:p>
-      <w:pPr>
-        <w:spacing w:line="360" w:lineRule="auto"/>
-        <w:jc w:val="both"/>
-        <w:rPr>
-          <w:sz w:val="24"/>
-          <w:szCs w:val="24"/>
-        </w:rPr>
-      </w:pPr>
-    </w:p>
-    <w:p>
-      <w:pPr>
-        <w:spacing w:line="360" w:lineRule="auto"/>
-        <w:jc w:val="both"/>
-        <w:rPr>
-          <w:sz w:val="24"/>
-          <w:szCs w:val="24"/>
-        </w:rPr>
-      </w:pPr>
-      <w:r>
-        <w:rPr>
-          <w:sz w:val="24"/>
-          <w:szCs w:val="24"/>
-        </w:rPr>
-        <w:t>3. Sistemas de Interação</w:t>
-      </w:r>
-    </w:p>
-    <w:p>
-      <w:pPr>
-        <w:spacing w:line="360" w:lineRule="auto"/>
-        <w:jc w:val="both"/>
-        <w:rPr>
-          <w:sz w:val="24"/>
-          <w:szCs w:val="24"/>
-        </w:rPr>
-      </w:pPr>
-    </w:p>
-    <w:p>
-      <w:pPr>
-        <w:spacing w:line="360" w:lineRule="auto"/>
-        <w:jc w:val="both"/>
-        <w:rPr>
-          <w:sz w:val="24"/>
-          <w:szCs w:val="24"/>
-        </w:rPr>
-      </w:pPr>
-      <w:r>
-        <w:rPr>
-          <w:sz w:val="24"/>
-          <w:szCs w:val="24"/>
-        </w:rPr>
-        <w:t>a. Banco de Dados do SIG@</w:t>
-      </w:r>
-    </w:p>
-    <w:p>
-      <w:pPr>
-        <w:spacing w:line="360" w:lineRule="auto"/>
-        <w:jc w:val="both"/>
-        <w:rPr>
-          <w:sz w:val="24"/>
-          <w:szCs w:val="24"/>
-        </w:rPr>
-      </w:pPr>
-    </w:p>
-    <w:p>
-      <w:pPr>
-        <w:spacing w:line="360" w:lineRule="auto"/>
-        <w:jc w:val="both"/>
-        <w:rPr>
-          <w:sz w:val="24"/>
-          <w:szCs w:val="24"/>
-        </w:rPr>
-      </w:pPr>
-      <w:r>
-        <w:rPr>
-          <w:sz w:val="24"/>
-          <w:szCs w:val="24"/>
-        </w:rPr>
-        <w:t>A integração com o banco de dados do SIG@ é essencial para:</w:t>
-      </w:r>
-    </w:p>
-    <w:p>
-      <w:pPr>
-        <w:spacing w:line="360" w:lineRule="auto"/>
-        <w:jc w:val="both"/>
-        <w:rPr>
-          <w:sz w:val="24"/>
-          <w:szCs w:val="24"/>
-        </w:rPr>
-      </w:pPr>
-    </w:p>
-    <w:p>
-      <w:pPr>
-        <w:spacing w:line="360" w:lineRule="auto"/>
-        <w:jc w:val="both"/>
-        <w:rPr>
-          <w:sz w:val="24"/>
-          <w:szCs w:val="24"/>
-        </w:rPr>
-      </w:pPr>
-      <w:r>
-        <w:rPr>
-          <w:sz w:val="24"/>
-          <w:szCs w:val="24"/>
-        </w:rPr>
-        <w:t>Validar a existência de usuários (alunos e professores) na base institucional;</w:t>
-      </w:r>
-    </w:p>
-    <w:p>
-      <w:pPr>
-        <w:spacing w:line="360" w:lineRule="auto"/>
-        <w:jc w:val="both"/>
-        <w:rPr>
-          <w:sz w:val="24"/>
-          <w:szCs w:val="24"/>
-        </w:rPr>
-      </w:pPr>
-    </w:p>
-    <w:p>
-      <w:pPr>
-        <w:spacing w:line="360" w:lineRule="auto"/>
-        <w:jc w:val="both"/>
-        <w:rPr>
-          <w:sz w:val="24"/>
-          <w:szCs w:val="24"/>
-        </w:rPr>
-      </w:pPr>
-      <w:r>
-        <w:rPr>
-          <w:sz w:val="24"/>
-          <w:szCs w:val="24"/>
-        </w:rPr>
-        <w:t>Identificar os professores responsáveis por cada disciplina, viabilizando a candidatura dos alunos à monitoria de forma precisa e segura.</w:t>
-      </w:r>
-    </w:p>
-    <w:p>
-      <w:pPr>
-        <w:spacing w:line="360" w:lineRule="auto"/>
-        <w:jc w:val="both"/>
-        <w:rPr>
-          <w:sz w:val="24"/>
-          <w:szCs w:val="24"/>
-        </w:rPr>
-      </w:pPr>
-    </w:p>
-    <w:p>
-      <w:pPr>
-        <w:spacing w:line="360" w:lineRule="auto"/>
-        <w:jc w:val="both"/>
-        <w:rPr>
-          <w:sz w:val="24"/>
-          <w:szCs w:val="24"/>
-        </w:rPr>
-      </w:pPr>
-    </w:p>
-    <w:p>
-      <w:pPr>
-        <w:spacing w:line="360" w:lineRule="auto"/>
-        <w:jc w:val="both"/>
-        <w:rPr>
-          <w:sz w:val="24"/>
-          <w:szCs w:val="24"/>
-        </w:rPr>
-      </w:pPr>
-    </w:p>
-    <w:p>
-      <w:pPr>
-        <w:spacing w:line="360" w:lineRule="auto"/>
-        <w:jc w:val="both"/>
-        <w:rPr>
-          <w:sz w:val="24"/>
-          <w:szCs w:val="24"/>
-        </w:rPr>
-      </w:pPr>
-    </w:p>
-    <w:p>
-      <w:pPr>
-        <w:spacing w:line="360" w:lineRule="auto"/>
-        <w:jc w:val="both"/>
-        <w:rPr>
-          <w:sz w:val="24"/>
-          <w:szCs w:val="24"/>
-        </w:rPr>
-      </w:pPr>
-    </w:p>
-    <w:p>
-      <w:pPr>
-        <w:spacing w:line="360" w:lineRule="auto"/>
-        <w:jc w:val="both"/>
-        <w:rPr>
-          <w:sz w:val="24"/>
-          <w:szCs w:val="24"/>
-        </w:rPr>
-      </w:pPr>
-    </w:p>
-    <w:p>
-      <w:pPr>
-        <w:spacing w:line="360" w:lineRule="auto"/>
-        <w:jc w:val="both"/>
-        <w:rPr>
-          <w:sz w:val="24"/>
-          <w:szCs w:val="24"/>
-        </w:rPr>
-      </w:pPr>
-    </w:p>
-    <w:p>
-      <w:pPr>
-        <w:spacing w:line="360" w:lineRule="auto"/>
-        <w:jc w:val="both"/>
-        <w:rPr>
-          <w:sz w:val="24"/>
-          <w:szCs w:val="24"/>
-        </w:rPr>
-      </w:pPr>
-    </w:p>
-    <w:p>
-      <w:pPr>
-        <w:spacing w:line="360" w:lineRule="auto"/>
-        <w:jc w:val="both"/>
-        <w:rPr>
-          <w:sz w:val="24"/>
-          <w:szCs w:val="24"/>
-        </w:rPr>
-      </w:pPr>
-    </w:p>
-    <w:p>
-      <w:pPr>
-        <w:spacing w:line="360" w:lineRule="auto"/>
-        <w:jc w:val="both"/>
-        <w:rPr>
-          <w:sz w:val="24"/>
-          <w:szCs w:val="24"/>
-        </w:rPr>
-      </w:pPr>
-    </w:p>
-    <w:p>
-      <w:pPr>
-        <w:spacing w:line="360" w:lineRule="auto"/>
-        <w:jc w:val="both"/>
-        <w:rPr>
-          <w:sz w:val="24"/>
-          <w:szCs w:val="24"/>
-        </w:rPr>
-      </w:pPr>
-    </w:p>
-    <w:p>
-      <w:pPr>
-        <w:spacing w:line="360" w:lineRule="auto"/>
-        <w:jc w:val="both"/>
-        <w:rPr>
-          <w:sz w:val="24"/>
-          <w:szCs w:val="24"/>
-        </w:rPr>
-      </w:pPr>
-    </w:p>
-    <w:p>
-      <w:pPr>
-        <w:spacing w:line="360" w:lineRule="auto"/>
-        <w:jc w:val="both"/>
-        <w:rPr>
-          <w:sz w:val="24"/>
-          <w:szCs w:val="24"/>
-        </w:rPr>
-      </w:pPr>
-    </w:p>
-    <w:p>
-      <w:pPr>
-        <w:spacing w:line="360" w:lineRule="auto"/>
-        <w:jc w:val="both"/>
-        <w:rPr>
-          <w:sz w:val="24"/>
-          <w:szCs w:val="24"/>
-        </w:rPr>
-      </w:pPr>
-    </w:p>
-    <w:p>
-      <w:pPr>
-        <w:spacing w:line="360" w:lineRule="auto"/>
-        <w:jc w:val="both"/>
-        <w:rPr>
-          <w:sz w:val="24"/>
-          <w:szCs w:val="24"/>
-        </w:rPr>
-      </w:pPr>
-    </w:p>
-    <w:p>
-      <w:pPr>
-        <w:spacing w:line="360" w:lineRule="auto"/>
-        <w:jc w:val="both"/>
-        <w:rPr>
-          <w:sz w:val="24"/>
-          <w:szCs w:val="24"/>
-        </w:rPr>
-      </w:pPr>
-    </w:p>
-    <w:p>
-      <w:pPr>
-        <w:spacing w:line="360" w:lineRule="auto"/>
-        <w:jc w:val="both"/>
-        <w:rPr>
-          <w:sz w:val="24"/>
-          <w:szCs w:val="24"/>
-        </w:rPr>
-      </w:pPr>
-    </w:p>
-    <w:p>
-      <w:pPr>
-        <w:spacing w:line="360" w:lineRule="auto"/>
-        <w:jc w:val="both"/>
-        <w:rPr>
-          <w:sz w:val="24"/>
-          <w:szCs w:val="24"/>
-        </w:rPr>
-      </w:pPr>
-    </w:p>
-    <w:p>
-      <w:pPr>
-        <w:spacing w:line="360" w:lineRule="auto"/>
-        <w:jc w:val="both"/>
-        <w:rPr>
-          <w:sz w:val="24"/>
-          <w:szCs w:val="24"/>
-        </w:rPr>
-      </w:pPr>
-    </w:p>
-    <w:p>
-      <w:pPr>
-        <w:spacing w:line="360" w:lineRule="auto"/>
-        <w:jc w:val="both"/>
-        <w:rPr>
-          <w:sz w:val="24"/>
-          <w:szCs w:val="24"/>
-        </w:rPr>
-      </w:pPr>
-    </w:p>
-    <w:p>
-      <w:pPr>
-        <w:spacing w:line="360" w:lineRule="auto"/>
-        <w:jc w:val="both"/>
-        <w:rPr>
-          <w:sz w:val="24"/>
-          <w:szCs w:val="24"/>
-        </w:rPr>
-      </w:pPr>
-    </w:p>
-    <w:p>
-      <w:pPr>
-        <w:spacing w:line="360" w:lineRule="auto"/>
-        <w:jc w:val="both"/>
-        <w:rPr>
-          <w:sz w:val="24"/>
-          <w:szCs w:val="24"/>
-        </w:rPr>
-      </w:pPr>
-    </w:p>
-    <w:p>
-      <w:pPr>
-        <w:spacing w:line="360" w:lineRule="auto"/>
-        <w:jc w:val="both"/>
-        <w:rPr>
-          <w:sz w:val="24"/>
-          <w:szCs w:val="24"/>
-        </w:rPr>
-      </w:pPr>
-    </w:p>
-    <w:p>
-      <w:pPr>
-        <w:spacing w:line="360" w:lineRule="auto"/>
-        <w:jc w:val="both"/>
-        <w:rPr>
-          <w:sz w:val="24"/>
-          <w:szCs w:val="24"/>
-        </w:rPr>
-      </w:pPr>
-    </w:p>
-    <w:p>
-      <w:pPr>
-        <w:spacing w:line="360" w:lineRule="auto"/>
-        <w:jc w:val="both"/>
-        <w:rPr>
-          <w:sz w:val="24"/>
-          <w:szCs w:val="24"/>
-        </w:rPr>
-      </w:pPr>
-    </w:p>
-    <w:p>
-      <w:pPr>
-        <w:spacing w:line="360" w:lineRule="auto"/>
-        <w:jc w:val="both"/>
-        <w:rPr>
-          <w:sz w:val="24"/>
-          <w:szCs w:val="24"/>
-        </w:rPr>
-      </w:pPr>
-    </w:p>
-    <w:p>
-      <w:pPr>
-        <w:spacing w:line="360" w:lineRule="auto"/>
-        <w:jc w:val="both"/>
-        <w:rPr>
-          <w:sz w:val="24"/>
-          <w:szCs w:val="24"/>
-        </w:rPr>
-      </w:pPr>
-    </w:p>
-    <w:p>
-      <w:pPr>
-        <w:spacing w:line="360" w:lineRule="auto"/>
-        <w:jc w:val="both"/>
-        <w:rPr>
-          <w:sz w:val="24"/>
-          <w:szCs w:val="24"/>
-        </w:rPr>
-      </w:pPr>
-    </w:p>
-    <w:p>
-      <w:pPr>
-        <w:spacing w:line="360" w:lineRule="auto"/>
-        <w:jc w:val="both"/>
-        <w:rPr>
-          <w:sz w:val="24"/>
-          <w:szCs w:val="24"/>
-        </w:rPr>
-      </w:pPr>
-    </w:p>
-    <w:p>
-      <w:pPr>
-        <w:spacing w:line="360" w:lineRule="auto"/>
-        <w:jc w:val="both"/>
-        <w:rPr>
-          <w:sz w:val="24"/>
-          <w:szCs w:val="24"/>
-        </w:rPr>
-      </w:pPr>
-    </w:p>
-    <w:p>
-      <w:pPr>
-        <w:spacing w:line="360" w:lineRule="auto"/>
-        <w:jc w:val="both"/>
-        <w:rPr>
-          <w:sz w:val="24"/>
-          <w:szCs w:val="24"/>
-        </w:rPr>
-      </w:pPr>
-    </w:p>
-    <w:p>
-      <w:pPr>
-        <w:spacing w:line="360" w:lineRule="auto"/>
-        <w:jc w:val="both"/>
-        <w:rPr>
-          <w:sz w:val="24"/>
-          <w:szCs w:val="24"/>
-        </w:rPr>
-      </w:pPr>
     </w:p>
     <w:sectPr>
       <w:footerReference w:type="default" r:id="rId8"/>

</xml_diff>